<commit_message>
debate practical usage of AAF
</commit_message>
<xml_diff>
--- a/Argumentation Framework.docx
+++ b/Argumentation Framework.docx
@@ -1,6 +1,6 @@
 
 <file path=word/document.xml><?xml version="1.0" encoding="utf-8"?>
-<w:document xmlns:wpc="http://schemas.microsoft.com/office/word/2010/wordprocessingCanvas" xmlns:cx="http://schemas.microsoft.com/office/drawing/2014/chartex" xmlns:cx1="http://schemas.microsoft.com/office/drawing/2015/9/8/chartex" xmlns:cx2="http://schemas.microsoft.com/office/drawing/2015/10/21/chartex" xmlns:cx3="http://schemas.microsoft.com/office/drawing/2016/5/9/chartex" xmlns:cx4="http://schemas.microsoft.com/office/drawing/2016/5/10/chartex" xmlns:cx5="http://schemas.microsoft.com/office/drawing/2016/5/11/chartex" xmlns:cx6="http://schemas.microsoft.com/office/drawing/2016/5/12/chartex" xmlns:cx7="http://schemas.microsoft.com/office/drawing/2016/5/13/chartex" xmlns:cx8="http://schemas.microsoft.com/office/drawing/2016/5/14/chartex" xmlns:mc="http://schemas.openxmlformats.org/markup-compatibility/2006" xmlns:aink="http://schemas.microsoft.com/office/drawing/2016/ink" xmlns:am3d="http://schemas.microsoft.com/office/drawing/2017/model3d" xmlns:o="urn:schemas-microsoft-com:office:office" xmlns:oel="http://schemas.microsoft.com/office/2019/extlst" xmlns:r="http://schemas.openxmlformats.org/officeDocument/2006/relationships" xmlns:m="http://schemas.openxmlformats.org/officeDocument/2006/math" xmlns:v="urn:schemas-microsoft-com:vml" xmlns:wp14="http://schemas.microsoft.com/office/word/2010/wordprocessingDrawing" xmlns:wp="http://schemas.openxmlformats.org/drawingml/2006/wordprocessingDrawing" xmlns:w10="urn:schemas-microsoft-com:office:word" xmlns:w="http://schemas.openxmlformats.org/wordprocessingml/2006/main" xmlns:w14="http://schemas.microsoft.com/office/word/2010/wordml" xmlns:w15="http://schemas.microsoft.com/office/word/2012/wordml" xmlns:w16cex="http://schemas.microsoft.com/office/word/2018/wordml/cex" xmlns:w16cid="http://schemas.microsoft.com/office/word/2016/wordml/cid" xmlns:w16="http://schemas.microsoft.com/office/word/2018/wordml" xmlns:w16sdtdh="http://schemas.microsoft.com/office/word/2020/wordml/sdtdatahash" xmlns:w16se="http://schemas.microsoft.com/office/word/2015/wordml/symex" xmlns:wpg="http://schemas.microsoft.com/office/word/2010/wordprocessingGroup" xmlns:wpi="http://schemas.microsoft.com/office/word/2010/wordprocessingInk" xmlns:wne="http://schemas.microsoft.com/office/word/2006/wordml" xmlns:wps="http://schemas.microsoft.com/office/word/2010/wordprocessingShape" mc:Ignorable="w14 w15 w16se w16cid w16 w16cex w16sdtdh wp14">
+<w:document xmlns:wpc="http://schemas.microsoft.com/office/word/2010/wordprocessingCanvas" xmlns:cx="http://schemas.microsoft.com/office/drawing/2014/chartex" xmlns:cx1="http://schemas.microsoft.com/office/drawing/2015/9/8/chartex" xmlns:cx2="http://schemas.microsoft.com/office/drawing/2015/10/21/chartex" xmlns:cx3="http://schemas.microsoft.com/office/drawing/2016/5/9/chartex" xmlns:cx4="http://schemas.microsoft.com/office/drawing/2016/5/10/chartex" xmlns:cx5="http://schemas.microsoft.com/office/drawing/2016/5/11/chartex" xmlns:cx6="http://schemas.microsoft.com/office/drawing/2016/5/12/chartex" xmlns:cx7="http://schemas.microsoft.com/office/drawing/2016/5/13/chartex" xmlns:cx8="http://schemas.microsoft.com/office/drawing/2016/5/14/chartex" xmlns:mc="http://schemas.openxmlformats.org/markup-compatibility/2006" xmlns:aink="http://schemas.microsoft.com/office/drawing/2016/ink" xmlns:am3d="http://schemas.microsoft.com/office/drawing/2017/model3d" xmlns:o="urn:schemas-microsoft-com:office:office" xmlns:oel="http://schemas.microsoft.com/office/2019/extlst" xmlns:r="http://schemas.openxmlformats.org/officeDocument/2006/relationships" xmlns:m="http://schemas.openxmlformats.org/officeDocument/2006/math" xmlns:v="urn:schemas-microsoft-com:vml" xmlns:wp14="http://schemas.microsoft.com/office/word/2010/wordprocessingDrawing" xmlns:wp="http://schemas.openxmlformats.org/drawingml/2006/wordprocessingDrawing" xmlns:w10="urn:schemas-microsoft-com:office:word" xmlns:w="http://schemas.openxmlformats.org/wordprocessingml/2006/main" xmlns:w14="http://schemas.microsoft.com/office/word/2010/wordml" xmlns:w15="http://schemas.microsoft.com/office/word/2012/wordml" xmlns:w16cex="http://schemas.microsoft.com/office/word/2018/wordml/cex" xmlns:w16cid="http://schemas.microsoft.com/office/word/2016/wordml/cid" xmlns:w16="http://schemas.microsoft.com/office/word/2018/wordml" xmlns:w16du="http://schemas.microsoft.com/office/word/2023/wordml/word16du" xmlns:w16sdtdh="http://schemas.microsoft.com/office/word/2020/wordml/sdtdatahash" xmlns:w16se="http://schemas.microsoft.com/office/word/2015/wordml/symex" xmlns:wpg="http://schemas.microsoft.com/office/word/2010/wordprocessingGroup" xmlns:wpi="http://schemas.microsoft.com/office/word/2010/wordprocessingInk" xmlns:wne="http://schemas.microsoft.com/office/word/2006/wordml" xmlns:wps="http://schemas.microsoft.com/office/word/2010/wordprocessingShape" mc:Ignorable="w14 w15 w16se w16cid w16 w16cex w16sdtdh wp14">
   <w:body>
     <w:p>
       <w:pPr>
@@ -164,7 +164,23 @@
           <w:sz w:val="32"/>
           <w:szCs w:val="32"/>
         </w:rPr>
-        <w:t>DISERTATION PAPER</w:t>
+        <w:t>DIS</w:t>
+      </w:r>
+      <w:r>
+        <w:rPr>
+          <w:rFonts w:cs="Times New Roman"/>
+          <w:sz w:val="32"/>
+          <w:szCs w:val="32"/>
+        </w:rPr>
+        <w:t>S</w:t>
+      </w:r>
+      <w:r>
+        <w:rPr>
+          <w:rFonts w:cs="Times New Roman"/>
+          <w:sz w:val="32"/>
+          <w:szCs w:val="32"/>
+        </w:rPr>
+        <w:t>ERTATION PAPER</w:t>
       </w:r>
     </w:p>
     <w:p/>
@@ -195,7 +211,25 @@
           <w:sz w:val="40"/>
           <w:szCs w:val="40"/>
         </w:rPr>
-        <w:t xml:space="preserve"> with constrains</w:t>
+        <w:t xml:space="preserve"> with constrain</w:t>
+      </w:r>
+      <w:r>
+        <w:rPr>
+          <w:b/>
+          <w:bCs/>
+          <w:sz w:val="40"/>
+          <w:szCs w:val="40"/>
+        </w:rPr>
+        <w:t>t</w:t>
+      </w:r>
+      <w:r>
+        <w:rPr>
+          <w:b/>
+          <w:bCs/>
+          <w:sz w:val="40"/>
+          <w:szCs w:val="40"/>
+        </w:rPr>
+        <w:t>s</w:t>
       </w:r>
     </w:p>
     <w:p/>
@@ -3949,8 +3983,8 @@
       <w:pPr>
         <w:pStyle w:val="Heading1"/>
       </w:pPr>
-      <w:bookmarkStart w:id="1" w:name="_Ref131247817"/>
-      <w:bookmarkStart w:id="2" w:name="_Toc137509734"/>
+      <w:bookmarkStart w:id="1" w:name="_Toc137509734"/>
+      <w:bookmarkStart w:id="2" w:name="_Ref131247817"/>
       <w:r>
         <w:lastRenderedPageBreak/>
         <w:t>Example</w:t>
@@ -3958,7 +3992,7 @@
       <w:r>
         <w:t xml:space="preserve"> of Argumentation</w:t>
       </w:r>
-      <w:bookmarkEnd w:id="2"/>
+      <w:bookmarkEnd w:id="1"/>
     </w:p>
     <w:p>
       <w:pPr>
@@ -4347,7 +4381,7 @@
       <w:r>
         <w:t xml:space="preserve"> framework</w:t>
       </w:r>
-      <w:bookmarkEnd w:id="1"/>
+      <w:bookmarkEnd w:id="2"/>
       <w:bookmarkEnd w:id="3"/>
       <w:bookmarkEnd w:id="4"/>
     </w:p>
@@ -4780,27 +4814,14 @@
       <w:r>
         <w:t xml:space="preserve">Figure </w:t>
       </w:r>
-      <w:r>
-        <w:fldChar w:fldCharType="begin"/>
-      </w:r>
-      <w:r>
-        <w:instrText xml:space="preserve"> SEQ Figure \* ARABIC </w:instrText>
-      </w:r>
-      <w:r>
-        <w:fldChar w:fldCharType="separate"/>
-      </w:r>
-      <w:r>
-        <w:rPr>
-          <w:noProof/>
-        </w:rPr>
-        <w:t>1</w:t>
-      </w:r>
-      <w:r>
-        <w:rPr>
-          <w:noProof/>
-        </w:rPr>
-        <w:fldChar w:fldCharType="end"/>
-      </w:r>
+      <w:fldSimple w:instr=" SEQ Figure \* ARABIC ">
+        <w:r>
+          <w:rPr>
+            <w:noProof/>
+          </w:rPr>
+          <w:t>1</w:t>
+        </w:r>
+      </w:fldSimple>
       <w:bookmarkEnd w:id="5"/>
       <w:r>
         <w:t xml:space="preserve"> – Example</w:t>
@@ -9081,15 +9102,7 @@
         </m:sSub>
       </m:oMath>
       <w:r>
-        <w:t>, … there is no arg</w:t>
-      </w:r>
-      <w:proofErr w:type="spellStart"/>
-      <w:r>
-        <w:t>ument</w:t>
-      </w:r>
-      <w:proofErr w:type="spellEnd"/>
-      <w:r>
-        <w:t xml:space="preserve"> </w:t>
+        <w:t xml:space="preserve">, … there is no argument </w:t>
       </w:r>
       <m:oMath>
         <m:sSub>
@@ -10773,21 +10786,7 @@
         <w:rPr>
           <w:rFonts w:eastAsiaTheme="minorEastAsia"/>
         </w:rPr>
-        <w:t xml:space="preserve"> is i</w:t>
-      </w:r>
-      <w:proofErr w:type="spellStart"/>
-      <w:r>
-        <w:rPr>
-          <w:rFonts w:eastAsiaTheme="minorEastAsia"/>
-        </w:rPr>
-        <w:t>nferior</w:t>
-      </w:r>
-      <w:proofErr w:type="spellEnd"/>
-      <w:r>
-        <w:rPr>
-          <w:rFonts w:eastAsiaTheme="minorEastAsia"/>
-        </w:rPr>
-        <w:t xml:space="preserve"> to </w:t>
+        <w:t xml:space="preserve"> is inferior to </w:t>
       </w:r>
       <m:oMath>
         <m:sSub>
@@ -10971,19 +10970,7 @@
         <w:rPr>
           <w:rFonts w:eastAsiaTheme="minorEastAsia"/>
         </w:rPr>
-        <w:t xml:space="preserve"> </w:t>
-      </w:r>
-      <w:r>
-        <w:rPr>
-          <w:rFonts w:eastAsiaTheme="minorEastAsia"/>
-        </w:rPr>
-        <w:t>to</w:t>
-      </w:r>
-      <w:r>
-        <w:rPr>
-          <w:rFonts w:eastAsiaTheme="minorEastAsia"/>
-        </w:rPr>
-        <w:t xml:space="preserve"> </w:t>
+        <w:t xml:space="preserve"> to </w:t>
       </w:r>
       <m:oMath>
         <m:sSub>
@@ -11057,13 +11044,7 @@
         <w:rPr>
           <w:rFonts w:eastAsiaTheme="minorEastAsia"/>
         </w:rPr>
-        <w:t xml:space="preserve"> </w:t>
-      </w:r>
-      <w:r>
-        <w:rPr>
-          <w:rFonts w:eastAsiaTheme="minorEastAsia"/>
-        </w:rPr>
-        <w:t>is superior</w:t>
+        <w:t xml:space="preserve"> is superior</w:t>
       </w:r>
       <w:r>
         <w:rPr>
@@ -11242,19 +11223,7 @@
         <w:rPr>
           <w:rFonts w:eastAsiaTheme="minorEastAsia"/>
         </w:rPr>
-        <w:t xml:space="preserve"> </w:t>
-      </w:r>
-      <w:r>
-        <w:rPr>
-          <w:rFonts w:eastAsiaTheme="minorEastAsia"/>
-        </w:rPr>
-        <w:t>is equivalent</w:t>
-      </w:r>
-      <w:r>
-        <w:rPr>
-          <w:rFonts w:eastAsiaTheme="minorEastAsia"/>
-        </w:rPr>
-        <w:t xml:space="preserve"> </w:t>
+        <w:t xml:space="preserve"> is equivalent </w:t>
       </w:r>
       <m:oMath>
         <m:sSub>
@@ -11422,63 +11391,21 @@
           <w:i/>
           <w:iCs/>
         </w:rPr>
-        <w:t>Patient has emphysema which is</w:t>
+        <w:t>Patient has emphysema which is a contraindication for beta-blockers</w:t>
       </w:r>
       <w:r>
         <w:rPr>
           <w:i/>
           <w:iCs/>
         </w:rPr>
-        <w:t xml:space="preserve"> </w:t>
+        <w:t>’</w:t>
       </w:r>
       <w:r>
         <w:rPr>
           <w:i/>
           <w:iCs/>
         </w:rPr>
-        <w:t>a contraindication for beta-blockers</w:t>
-      </w:r>
-      <w:r>
-        <w:rPr>
-          <w:i/>
-          <w:iCs/>
-        </w:rPr>
-        <w:t>’</w:t>
-      </w:r>
-      <w:r>
-        <w:rPr>
-          <w:i/>
-          <w:iCs/>
-        </w:rPr>
-        <w:t>. Here, we assume that A1 and A2 attack each other because</w:t>
-      </w:r>
-      <w:r>
-        <w:rPr>
-          <w:i/>
-          <w:iCs/>
-        </w:rPr>
-        <w:t xml:space="preserve"> </w:t>
-      </w:r>
-      <w:r>
-        <w:rPr>
-          <w:i/>
-          <w:iCs/>
-        </w:rPr>
-        <w:t>we should only give one treatment and so giving one precludes the other, and we assume that</w:t>
-      </w:r>
-      <w:r>
-        <w:rPr>
-          <w:i/>
-          <w:iCs/>
-        </w:rPr>
-        <w:t xml:space="preserve"> </w:t>
-      </w:r>
-      <w:r>
-        <w:rPr>
-          <w:i/>
-          <w:iCs/>
-        </w:rPr>
-        <w:t>A3 attacks A2 because it provides a counterargument to A2.</w:t>
+        <w:t>. Here, we assume that A1 and A2 attack each other because we should only give one treatment and so giving one precludes the other, and we assume that A3 attacks A2 because it provides a counterargument to A2.</w:t>
       </w:r>
       <w:r>
         <w:t>”</w:t>
@@ -11561,24 +11488,14 @@
       <w:r>
         <w:t xml:space="preserve">Figure </w:t>
       </w:r>
-      <w:r>
-        <w:fldChar w:fldCharType="begin"/>
-      </w:r>
-      <w:r>
-        <w:instrText xml:space="preserve"> SEQ Figure \* ARABIC </w:instrText>
-      </w:r>
-      <w:r>
-        <w:fldChar w:fldCharType="separate"/>
-      </w:r>
-      <w:r>
-        <w:rPr>
-          <w:noProof/>
-        </w:rPr>
-        <w:t>2</w:t>
-      </w:r>
-      <w:r>
-        <w:fldChar w:fldCharType="end"/>
-      </w:r>
+      <w:fldSimple w:instr=" SEQ Figure \* ARABIC ">
+        <w:r>
+          <w:rPr>
+            <w:noProof/>
+          </w:rPr>
+          <w:t>2</w:t>
+        </w:r>
+      </w:fldSimple>
       <w:r>
         <w:t xml:space="preserve"> - Analogy between medicine and AF</w:t>
       </w:r>
@@ -11831,6 +11748,9 @@
         <w:jc w:val="center"/>
       </w:pPr>
       <w:r>
+        <w:rPr>
+          <w:noProof/>
+        </w:rPr>
         <w:lastRenderedPageBreak/>
         <w:drawing>
           <wp:inline distT="0" distB="0" distL="0" distR="0" wp14:anchorId="3EEED338" wp14:editId="381DCC15">
@@ -11878,24 +11798,14 @@
       <w:r>
         <w:t xml:space="preserve">Figure </w:t>
       </w:r>
-      <w:r>
-        <w:fldChar w:fldCharType="begin"/>
-      </w:r>
-      <w:r>
-        <w:instrText xml:space="preserve"> SEQ Figure \* ARABIC </w:instrText>
-      </w:r>
-      <w:r>
-        <w:fldChar w:fldCharType="separate"/>
-      </w:r>
-      <w:r>
-        <w:rPr>
-          <w:noProof/>
-        </w:rPr>
-        <w:t>3</w:t>
-      </w:r>
-      <w:r>
-        <w:fldChar w:fldCharType="end"/>
-      </w:r>
+      <w:fldSimple w:instr=" SEQ Figure \* ARABIC ">
+        <w:r>
+          <w:rPr>
+            <w:noProof/>
+          </w:rPr>
+          <w:t>3</w:t>
+        </w:r>
+      </w:fldSimple>
       <w:bookmarkEnd w:id="44"/>
       <w:r>
         <w:t xml:space="preserve"> - Comparing use of contraceptive pill (CP) and no contraception (NC)</w:t>
@@ -12008,13 +11918,7 @@
         <w:t xml:space="preserve"> could have 3 values:</w:t>
       </w:r>
       <w:r>
-        <w:t xml:space="preserve"> </w:t>
-      </w:r>
-      <w:r>
-        <w:t>&gt; (SUPERIOR)</w:t>
-      </w:r>
-      <w:r>
-        <w:t>,</w:t>
+        <w:t xml:space="preserve"> &gt; (SUPERIOR),</w:t>
       </w:r>
       <w:r>
         <w:t xml:space="preserve"> &lt; (</w:t>
@@ -12441,13 +12345,7 @@
               <w:rPr>
                 <w:rFonts w:eastAsiaTheme="minorEastAsia"/>
               </w:rPr>
-              <w:t xml:space="preserve"> </w:t>
-            </w:r>
-            <w:r>
-              <w:rPr>
-                <w:rFonts w:eastAsiaTheme="minorEastAsia"/>
-              </w:rPr>
-              <w:t xml:space="preserve">= </w:t>
+              <w:t xml:space="preserve"> = </w:t>
             </w:r>
             <w:proofErr w:type="gramStart"/>
             <w:r>
@@ -12486,13 +12384,7 @@
                     <w:rPr>
                       <w:rFonts w:ascii="Cambria Math" w:eastAsiaTheme="minorEastAsia" w:hAnsi="Cambria Math"/>
                     </w:rPr>
-                    <m:t>8</m:t>
-                  </m:r>
-                  <m:r>
-                    <w:rPr>
-                      <w:rFonts w:ascii="Cambria Math" w:eastAsiaTheme="minorEastAsia" w:hAnsi="Cambria Math"/>
-                    </w:rPr>
-                    <m:t>1</m:t>
+                    <m:t>81</m:t>
                   </m:r>
                 </m:sub>
               </m:sSub>
@@ -12526,13 +12418,7 @@
                     <w:rPr>
                       <w:rFonts w:ascii="Cambria Math" w:eastAsiaTheme="minorEastAsia" w:hAnsi="Cambria Math"/>
                     </w:rPr>
-                    <m:t>8</m:t>
-                  </m:r>
-                  <m:r>
-                    <w:rPr>
-                      <w:rFonts w:ascii="Cambria Math" w:eastAsiaTheme="minorEastAsia" w:hAnsi="Cambria Math"/>
-                    </w:rPr>
-                    <m:t>4</m:t>
+                    <m:t>84</m:t>
                   </m:r>
                 </m:sub>
               </m:sSub>
@@ -12605,13 +12491,7 @@
               <w:rPr>
                 <w:rFonts w:eastAsiaTheme="minorEastAsia"/>
               </w:rPr>
-              <w:t xml:space="preserve"> </w:t>
-            </w:r>
-            <w:r>
-              <w:rPr>
-                <w:rFonts w:eastAsiaTheme="minorEastAsia"/>
-              </w:rPr>
-              <w:t xml:space="preserve">= </w:t>
+              <w:t xml:space="preserve"> = </w:t>
             </w:r>
             <w:proofErr w:type="gramStart"/>
             <w:r>
@@ -12715,13 +12595,7 @@
               <w:rPr>
                 <w:rFonts w:eastAsiaTheme="minorEastAsia"/>
               </w:rPr>
-              <w:t xml:space="preserve"> </w:t>
-            </w:r>
-            <w:r>
-              <w:rPr>
-                <w:rFonts w:eastAsiaTheme="minorEastAsia"/>
-              </w:rPr>
-              <w:t xml:space="preserve">= </w:t>
+              <w:t xml:space="preserve"> = </w:t>
             </w:r>
             <w:proofErr w:type="gramStart"/>
             <w:r>
@@ -12760,13 +12634,7 @@
                     <w:rPr>
                       <w:rFonts w:ascii="Cambria Math" w:eastAsiaTheme="minorEastAsia" w:hAnsi="Cambria Math"/>
                     </w:rPr>
-                    <m:t>8</m:t>
-                  </m:r>
-                  <m:r>
-                    <w:rPr>
-                      <w:rFonts w:ascii="Cambria Math" w:eastAsiaTheme="minorEastAsia" w:hAnsi="Cambria Math"/>
-                    </w:rPr>
-                    <m:t>1</m:t>
+                    <m:t>81</m:t>
                   </m:r>
                 </m:sub>
               </m:sSub>
@@ -12839,13 +12707,7 @@
               <w:rPr>
                 <w:rFonts w:eastAsiaTheme="minorEastAsia"/>
               </w:rPr>
-              <w:t xml:space="preserve"> </w:t>
-            </w:r>
-            <w:r>
-              <w:rPr>
-                <w:rFonts w:eastAsiaTheme="minorEastAsia"/>
-              </w:rPr>
-              <w:t xml:space="preserve">= </w:t>
+              <w:t xml:space="preserve"> = </w:t>
             </w:r>
             <w:proofErr w:type="gramStart"/>
             <w:r>
@@ -12884,13 +12746,7 @@
                     <w:rPr>
                       <w:rFonts w:ascii="Cambria Math" w:eastAsiaTheme="minorEastAsia" w:hAnsi="Cambria Math"/>
                     </w:rPr>
-                    <m:t>8</m:t>
-                  </m:r>
-                  <m:r>
-                    <w:rPr>
-                      <w:rFonts w:ascii="Cambria Math" w:eastAsiaTheme="minorEastAsia" w:hAnsi="Cambria Math"/>
-                    </w:rPr>
-                    <m:t>3</m:t>
+                    <m:t>83</m:t>
                   </m:r>
                 </m:sub>
               </m:sSub>
@@ -12949,13 +12805,7 @@
               <w:rPr>
                 <w:rFonts w:eastAsiaTheme="minorEastAsia"/>
               </w:rPr>
-              <w:t xml:space="preserve"> </w:t>
-            </w:r>
-            <w:r>
-              <w:rPr>
-                <w:rFonts w:eastAsiaTheme="minorEastAsia"/>
-              </w:rPr>
-              <w:t xml:space="preserve">= </w:t>
+              <w:t xml:space="preserve"> = </w:t>
             </w:r>
             <w:proofErr w:type="gramStart"/>
             <w:r>
@@ -13625,6 +13475,9 @@
         <w:jc w:val="center"/>
       </w:pPr>
       <w:r>
+        <w:rPr>
+          <w:noProof/>
+        </w:rPr>
         <w:drawing>
           <wp:inline distT="0" distB="0" distL="0" distR="0" wp14:anchorId="601C3422" wp14:editId="3BF9F2D5">
             <wp:extent cx="5943600" cy="1468120"/>
@@ -13670,24 +13523,14 @@
       <w:r>
         <w:t xml:space="preserve">Figure </w:t>
       </w:r>
-      <w:r>
-        <w:fldChar w:fldCharType="begin"/>
-      </w:r>
-      <w:r>
-        <w:instrText xml:space="preserve"> SEQ Figure \* ARABIC </w:instrText>
-      </w:r>
-      <w:r>
-        <w:fldChar w:fldCharType="separate"/>
-      </w:r>
-      <w:r>
-        <w:rPr>
-          <w:noProof/>
-        </w:rPr>
-        <w:t>4</w:t>
-      </w:r>
-      <w:r>
-        <w:fldChar w:fldCharType="end"/>
-      </w:r>
+      <w:fldSimple w:instr=" SEQ Figure \* ARABIC ">
+        <w:r>
+          <w:rPr>
+            <w:noProof/>
+          </w:rPr>
+          <w:t>4</w:t>
+        </w:r>
+      </w:fldSimple>
       <w:r>
         <w:t xml:space="preserve"> - </w:t>
       </w:r>
@@ -13866,13 +13709,7 @@
               <w:rPr>
                 <w:rFonts w:ascii="Cambria Math" w:hAnsi="Cambria Math"/>
               </w:rPr>
-              <m:t>8</m:t>
-            </m:r>
-            <m:r>
-              <w:rPr>
-                <w:rFonts w:ascii="Cambria Math" w:hAnsi="Cambria Math"/>
-              </w:rPr>
-              <m:t>3</m:t>
+              <m:t>83</m:t>
             </m:r>
           </m:sub>
         </m:sSub>
@@ -13909,13 +13746,7 @@
               <w:rPr>
                 <w:rFonts w:ascii="Cambria Math" w:hAnsi="Cambria Math"/>
               </w:rPr>
-              <m:t>8</m:t>
-            </m:r>
-            <m:r>
-              <w:rPr>
-                <w:rFonts w:ascii="Cambria Math" w:hAnsi="Cambria Math"/>
-              </w:rPr>
-              <m:t>3</m:t>
+              <m:t>83</m:t>
             </m:r>
           </m:sub>
         </m:sSub>
@@ -13924,13 +13755,7 @@
         <w:rPr>
           <w:rFonts w:eastAsiaTheme="minorEastAsia"/>
         </w:rPr>
-        <w:t>}</w:t>
-      </w:r>
-      <w:r>
-        <w:rPr>
-          <w:rFonts w:eastAsiaTheme="minorEastAsia"/>
-        </w:rPr>
-        <w:t xml:space="preserve">, so they are removed from the argument graph. </w:t>
+        <w:t xml:space="preserve">}, so they are removed from the argument graph. </w:t>
       </w:r>
       <w:r>
         <w:rPr>
@@ -14007,24 +13832,14 @@
       <w:r>
         <w:t xml:space="preserve">Figure </w:t>
       </w:r>
-      <w:r>
-        <w:fldChar w:fldCharType="begin"/>
-      </w:r>
-      <w:r>
-        <w:instrText xml:space="preserve"> SEQ Figure \* ARABIC </w:instrText>
-      </w:r>
-      <w:r>
-        <w:fldChar w:fldCharType="separate"/>
-      </w:r>
-      <w:r>
-        <w:rPr>
-          <w:noProof/>
-        </w:rPr>
-        <w:t>5</w:t>
-      </w:r>
-      <w:r>
-        <w:fldChar w:fldCharType="end"/>
-      </w:r>
+      <w:fldSimple w:instr=" SEQ Figure \* ARABIC ">
+        <w:r>
+          <w:rPr>
+            <w:noProof/>
+          </w:rPr>
+          <w:t>5</w:t>
+        </w:r>
+      </w:fldSimple>
       <w:r>
         <w:t xml:space="preserve"> - </w:t>
       </w:r>
@@ -15154,27 +14969,14 @@
       <w:r>
         <w:t xml:space="preserve">Figure </w:t>
       </w:r>
-      <w:r>
-        <w:fldChar w:fldCharType="begin"/>
-      </w:r>
-      <w:r>
-        <w:instrText xml:space="preserve"> SEQ Figure \* ARABIC </w:instrText>
-      </w:r>
-      <w:r>
-        <w:fldChar w:fldCharType="separate"/>
-      </w:r>
-      <w:r>
-        <w:rPr>
-          <w:noProof/>
-        </w:rPr>
-        <w:t>6</w:t>
-      </w:r>
-      <w:r>
-        <w:rPr>
-          <w:noProof/>
-        </w:rPr>
-        <w:fldChar w:fldCharType="end"/>
-      </w:r>
+      <w:fldSimple w:instr=" SEQ Figure \* ARABIC ">
+        <w:r>
+          <w:rPr>
+            <w:noProof/>
+          </w:rPr>
+          <w:t>6</w:t>
+        </w:r>
+      </w:fldSimple>
       <w:bookmarkEnd w:id="49"/>
       <w:r>
         <w:t xml:space="preserve"> - Example 2 of Argumentation Framework graph</w:t>
@@ -18891,7 +18693,7 @@
 </file>
 
 <file path=word/numbering.xml><?xml version="1.0" encoding="utf-8"?>
-<w:numbering xmlns:wpc="http://schemas.microsoft.com/office/word/2010/wordprocessingCanvas" xmlns:cx="http://schemas.microsoft.com/office/drawing/2014/chartex" xmlns:cx1="http://schemas.microsoft.com/office/drawing/2015/9/8/chartex" xmlns:cx2="http://schemas.microsoft.com/office/drawing/2015/10/21/chartex" xmlns:cx3="http://schemas.microsoft.com/office/drawing/2016/5/9/chartex" xmlns:cx4="http://schemas.microsoft.com/office/drawing/2016/5/10/chartex" xmlns:cx5="http://schemas.microsoft.com/office/drawing/2016/5/11/chartex" xmlns:cx6="http://schemas.microsoft.com/office/drawing/2016/5/12/chartex" xmlns:cx7="http://schemas.microsoft.com/office/drawing/2016/5/13/chartex" xmlns:cx8="http://schemas.microsoft.com/office/drawing/2016/5/14/chartex" xmlns:mc="http://schemas.openxmlformats.org/markup-compatibility/2006" xmlns:aink="http://schemas.microsoft.com/office/drawing/2016/ink" xmlns:am3d="http://schemas.microsoft.com/office/drawing/2017/model3d" xmlns:o="urn:schemas-microsoft-com:office:office" xmlns:oel="http://schemas.microsoft.com/office/2019/extlst" xmlns:r="http://schemas.openxmlformats.org/officeDocument/2006/relationships" xmlns:m="http://schemas.openxmlformats.org/officeDocument/2006/math" xmlns:v="urn:schemas-microsoft-com:vml" xmlns:wp14="http://schemas.microsoft.com/office/word/2010/wordprocessingDrawing" xmlns:wp="http://schemas.openxmlformats.org/drawingml/2006/wordprocessingDrawing" xmlns:w10="urn:schemas-microsoft-com:office:word" xmlns:w="http://schemas.openxmlformats.org/wordprocessingml/2006/main" xmlns:w14="http://schemas.microsoft.com/office/word/2010/wordml" xmlns:w15="http://schemas.microsoft.com/office/word/2012/wordml" xmlns:w16cex="http://schemas.microsoft.com/office/word/2018/wordml/cex" xmlns:w16cid="http://schemas.microsoft.com/office/word/2016/wordml/cid" xmlns:w16="http://schemas.microsoft.com/office/word/2018/wordml" xmlns:w16sdtdh="http://schemas.microsoft.com/office/word/2020/wordml/sdtdatahash" xmlns:w16se="http://schemas.microsoft.com/office/word/2015/wordml/symex" xmlns:wpg="http://schemas.microsoft.com/office/word/2010/wordprocessingGroup" xmlns:wpi="http://schemas.microsoft.com/office/word/2010/wordprocessingInk" xmlns:wne="http://schemas.microsoft.com/office/word/2006/wordml" xmlns:wps="http://schemas.microsoft.com/office/word/2010/wordprocessingShape" mc:Ignorable="w14 w15 w16se w16cid w16 w16cex w16sdtdh wp14">
+<w:numbering xmlns:wpc="http://schemas.microsoft.com/office/word/2010/wordprocessingCanvas" xmlns:cx="http://schemas.microsoft.com/office/drawing/2014/chartex" xmlns:cx1="http://schemas.microsoft.com/office/drawing/2015/9/8/chartex" xmlns:cx2="http://schemas.microsoft.com/office/drawing/2015/10/21/chartex" xmlns:cx3="http://schemas.microsoft.com/office/drawing/2016/5/9/chartex" xmlns:cx4="http://schemas.microsoft.com/office/drawing/2016/5/10/chartex" xmlns:cx5="http://schemas.microsoft.com/office/drawing/2016/5/11/chartex" xmlns:cx6="http://schemas.microsoft.com/office/drawing/2016/5/12/chartex" xmlns:cx7="http://schemas.microsoft.com/office/drawing/2016/5/13/chartex" xmlns:cx8="http://schemas.microsoft.com/office/drawing/2016/5/14/chartex" xmlns:mc="http://schemas.openxmlformats.org/markup-compatibility/2006" xmlns:aink="http://schemas.microsoft.com/office/drawing/2016/ink" xmlns:am3d="http://schemas.microsoft.com/office/drawing/2017/model3d" xmlns:o="urn:schemas-microsoft-com:office:office" xmlns:oel="http://schemas.microsoft.com/office/2019/extlst" xmlns:r="http://schemas.openxmlformats.org/officeDocument/2006/relationships" xmlns:m="http://schemas.openxmlformats.org/officeDocument/2006/math" xmlns:v="urn:schemas-microsoft-com:vml" xmlns:wp14="http://schemas.microsoft.com/office/word/2010/wordprocessingDrawing" xmlns:wp="http://schemas.openxmlformats.org/drawingml/2006/wordprocessingDrawing" xmlns:w10="urn:schemas-microsoft-com:office:word" xmlns:w="http://schemas.openxmlformats.org/wordprocessingml/2006/main" xmlns:w14="http://schemas.microsoft.com/office/word/2010/wordml" xmlns:w15="http://schemas.microsoft.com/office/word/2012/wordml" xmlns:w16cex="http://schemas.microsoft.com/office/word/2018/wordml/cex" xmlns:w16cid="http://schemas.microsoft.com/office/word/2016/wordml/cid" xmlns:w16="http://schemas.microsoft.com/office/word/2018/wordml" xmlns:w16du="http://schemas.microsoft.com/office/word/2023/wordml/word16du" xmlns:w16sdtdh="http://schemas.microsoft.com/office/word/2020/wordml/sdtdatahash" xmlns:w16se="http://schemas.microsoft.com/office/word/2015/wordml/symex" xmlns:wpg="http://schemas.microsoft.com/office/word/2010/wordprocessingGroup" xmlns:wpi="http://schemas.microsoft.com/office/word/2010/wordprocessingInk" xmlns:wne="http://schemas.microsoft.com/office/word/2006/wordml" xmlns:wps="http://schemas.microsoft.com/office/word/2010/wordprocessingShape" mc:Ignorable="w14 w15 w16se w16cid w16 w16cex w16sdtdh wp14">
   <w:abstractNum w:abstractNumId="0" w15:restartNumberingAfterBreak="0">
     <w:nsid w:val="07F43FE9"/>
     <w:multiLevelType w:val="multilevel"/>

</xml_diff>

<commit_message>
paper work - argument web
</commit_message>
<xml_diff>
--- a/Argumentation Framework.docx
+++ b/Argumentation Framework.docx
@@ -451,7 +451,7 @@
           <w:r>
             <w:fldChar w:fldCharType="separate"/>
           </w:r>
-          <w:hyperlink w:anchor="_Toc137509733" w:history="1">
+          <w:hyperlink w:anchor="_Toc137677826" w:history="1">
             <w:r>
               <w:rPr>
                 <w:rStyle w:val="Hyperlink"/>
@@ -478,7 +478,7 @@
                 <w:noProof/>
                 <w:webHidden/>
               </w:rPr>
-              <w:instrText xml:space="preserve"> PAGEREF _Toc137509733 \h </w:instrText>
+              <w:instrText xml:space="preserve"> PAGEREF _Toc137677826 \h </w:instrText>
             </w:r>
             <w:r>
               <w:rPr>
@@ -524,7 +524,7 @@
               <w14:ligatures w14:val="standardContextual"/>
             </w:rPr>
           </w:pPr>
-          <w:hyperlink w:anchor="_Toc137509734" w:history="1">
+          <w:hyperlink w:anchor="_Toc137677827" w:history="1">
             <w:r>
               <w:rPr>
                 <w:rStyle w:val="Hyperlink"/>
@@ -568,7 +568,7 @@
                 <w:noProof/>
                 <w:webHidden/>
               </w:rPr>
-              <w:instrText xml:space="preserve"> PAGEREF _Toc137509734 \h </w:instrText>
+              <w:instrText xml:space="preserve"> PAGEREF _Toc137677827 \h </w:instrText>
             </w:r>
             <w:r>
               <w:rPr>
@@ -614,7 +614,7 @@
               <w14:ligatures w14:val="standardContextual"/>
             </w:rPr>
           </w:pPr>
-          <w:hyperlink w:anchor="_Toc137509735" w:history="1">
+          <w:hyperlink w:anchor="_Toc137677828" w:history="1">
             <w:r>
               <w:rPr>
                 <w:rStyle w:val="Hyperlink"/>
@@ -658,7 +658,7 @@
                 <w:noProof/>
                 <w:webHidden/>
               </w:rPr>
-              <w:instrText xml:space="preserve"> PAGEREF _Toc137509735 \h </w:instrText>
+              <w:instrText xml:space="preserve"> PAGEREF _Toc137677828 \h </w:instrText>
             </w:r>
             <w:r>
               <w:rPr>
@@ -704,7 +704,7 @@
               <w14:ligatures w14:val="standardContextual"/>
             </w:rPr>
           </w:pPr>
-          <w:hyperlink w:anchor="_Toc137509736" w:history="1">
+          <w:hyperlink w:anchor="_Toc137677829" w:history="1">
             <w:r>
               <w:rPr>
                 <w:rStyle w:val="Hyperlink"/>
@@ -748,7 +748,7 @@
                 <w:noProof/>
                 <w:webHidden/>
               </w:rPr>
-              <w:instrText xml:space="preserve"> PAGEREF _Toc137509736 \h </w:instrText>
+              <w:instrText xml:space="preserve"> PAGEREF _Toc137677829 \h </w:instrText>
             </w:r>
             <w:r>
               <w:rPr>
@@ -794,7 +794,7 @@
               <w14:ligatures w14:val="standardContextual"/>
             </w:rPr>
           </w:pPr>
-          <w:hyperlink w:anchor="_Toc137509737" w:history="1">
+          <w:hyperlink w:anchor="_Toc137677830" w:history="1">
             <w:r>
               <w:rPr>
                 <w:rStyle w:val="Hyperlink"/>
@@ -838,7 +838,7 @@
                 <w:noProof/>
                 <w:webHidden/>
               </w:rPr>
-              <w:instrText xml:space="preserve"> PAGEREF _Toc137509737 \h </w:instrText>
+              <w:instrText xml:space="preserve"> PAGEREF _Toc137677830 \h </w:instrText>
             </w:r>
             <w:r>
               <w:rPr>
@@ -884,7 +884,7 @@
               <w14:ligatures w14:val="standardContextual"/>
             </w:rPr>
           </w:pPr>
-          <w:hyperlink w:anchor="_Toc137509738" w:history="1">
+          <w:hyperlink w:anchor="_Toc137677831" w:history="1">
             <w:r>
               <w:rPr>
                 <w:rStyle w:val="Hyperlink"/>
@@ -928,7 +928,7 @@
                 <w:noProof/>
                 <w:webHidden/>
               </w:rPr>
-              <w:instrText xml:space="preserve"> PAGEREF _Toc137509738 \h </w:instrText>
+              <w:instrText xml:space="preserve"> PAGEREF _Toc137677831 \h </w:instrText>
             </w:r>
             <w:r>
               <w:rPr>
@@ -974,7 +974,7 @@
               <w14:ligatures w14:val="standardContextual"/>
             </w:rPr>
           </w:pPr>
-          <w:hyperlink w:anchor="_Toc137509739" w:history="1">
+          <w:hyperlink w:anchor="_Toc137677832" w:history="1">
             <w:r>
               <w:rPr>
                 <w:rStyle w:val="Hyperlink"/>
@@ -1018,7 +1018,7 @@
                 <w:noProof/>
                 <w:webHidden/>
               </w:rPr>
-              <w:instrText xml:space="preserve"> PAGEREF _Toc137509739 \h </w:instrText>
+              <w:instrText xml:space="preserve"> PAGEREF _Toc137677832 \h </w:instrText>
             </w:r>
             <w:r>
               <w:rPr>
@@ -1064,7 +1064,7 @@
               <w14:ligatures w14:val="standardContextual"/>
             </w:rPr>
           </w:pPr>
-          <w:hyperlink w:anchor="_Toc137509740" w:history="1">
+          <w:hyperlink w:anchor="_Toc137677833" w:history="1">
             <w:r>
               <w:rPr>
                 <w:rStyle w:val="Hyperlink"/>
@@ -1108,7 +1108,7 @@
                 <w:noProof/>
                 <w:webHidden/>
               </w:rPr>
-              <w:instrText xml:space="preserve"> PAGEREF _Toc137509740 \h </w:instrText>
+              <w:instrText xml:space="preserve"> PAGEREF _Toc137677833 \h </w:instrText>
             </w:r>
             <w:r>
               <w:rPr>
@@ -1154,7 +1154,7 @@
               <w14:ligatures w14:val="standardContextual"/>
             </w:rPr>
           </w:pPr>
-          <w:hyperlink w:anchor="_Toc137509741" w:history="1">
+          <w:hyperlink w:anchor="_Toc137677834" w:history="1">
             <w:r>
               <w:rPr>
                 <w:rStyle w:val="Hyperlink"/>
@@ -1198,7 +1198,7 @@
                 <w:noProof/>
                 <w:webHidden/>
               </w:rPr>
-              <w:instrText xml:space="preserve"> PAGEREF _Toc137509741 \h </w:instrText>
+              <w:instrText xml:space="preserve"> PAGEREF _Toc137677834 \h </w:instrText>
             </w:r>
             <w:r>
               <w:rPr>
@@ -1244,7 +1244,7 @@
               <w14:ligatures w14:val="standardContextual"/>
             </w:rPr>
           </w:pPr>
-          <w:hyperlink w:anchor="_Toc137509742" w:history="1">
+          <w:hyperlink w:anchor="_Toc137677835" w:history="1">
             <w:r>
               <w:rPr>
                 <w:rStyle w:val="Hyperlink"/>
@@ -1288,7 +1288,7 @@
                 <w:noProof/>
                 <w:webHidden/>
               </w:rPr>
-              <w:instrText xml:space="preserve"> PAGEREF _Toc137509742 \h </w:instrText>
+              <w:instrText xml:space="preserve"> PAGEREF _Toc137677835 \h </w:instrText>
             </w:r>
             <w:r>
               <w:rPr>
@@ -1334,7 +1334,7 @@
               <w14:ligatures w14:val="standardContextual"/>
             </w:rPr>
           </w:pPr>
-          <w:hyperlink w:anchor="_Toc137509743" w:history="1">
+          <w:hyperlink w:anchor="_Toc137677836" w:history="1">
             <w:r>
               <w:rPr>
                 <w:rStyle w:val="Hyperlink"/>
@@ -1378,7 +1378,7 @@
                 <w:noProof/>
                 <w:webHidden/>
               </w:rPr>
-              <w:instrText xml:space="preserve"> PAGEREF _Toc137509743 \h </w:instrText>
+              <w:instrText xml:space="preserve"> PAGEREF _Toc137677836 \h </w:instrText>
             </w:r>
             <w:r>
               <w:rPr>
@@ -1424,7 +1424,7 @@
               <w14:ligatures w14:val="standardContextual"/>
             </w:rPr>
           </w:pPr>
-          <w:hyperlink w:anchor="_Toc137509744" w:history="1">
+          <w:hyperlink w:anchor="_Toc137677837" w:history="1">
             <w:r>
               <w:rPr>
                 <w:rStyle w:val="Hyperlink"/>
@@ -1468,7 +1468,7 @@
                 <w:noProof/>
                 <w:webHidden/>
               </w:rPr>
-              <w:instrText xml:space="preserve"> PAGEREF _Toc137509744 \h </w:instrText>
+              <w:instrText xml:space="preserve"> PAGEREF _Toc137677837 \h </w:instrText>
             </w:r>
             <w:r>
               <w:rPr>
@@ -1514,7 +1514,7 @@
               <w14:ligatures w14:val="standardContextual"/>
             </w:rPr>
           </w:pPr>
-          <w:hyperlink w:anchor="_Toc137509745" w:history="1">
+          <w:hyperlink w:anchor="_Toc137677838" w:history="1">
             <w:r>
               <w:rPr>
                 <w:rStyle w:val="Hyperlink"/>
@@ -1558,7 +1558,7 @@
                 <w:noProof/>
                 <w:webHidden/>
               </w:rPr>
-              <w:instrText xml:space="preserve"> PAGEREF _Toc137509745 \h </w:instrText>
+              <w:instrText xml:space="preserve"> PAGEREF _Toc137677838 \h </w:instrText>
             </w:r>
             <w:r>
               <w:rPr>
@@ -1604,7 +1604,7 @@
               <w14:ligatures w14:val="standardContextual"/>
             </w:rPr>
           </w:pPr>
-          <w:hyperlink w:anchor="_Toc137509746" w:history="1">
+          <w:hyperlink w:anchor="_Toc137677839" w:history="1">
             <w:r>
               <w:rPr>
                 <w:rStyle w:val="Hyperlink"/>
@@ -1648,7 +1648,7 @@
                 <w:noProof/>
                 <w:webHidden/>
               </w:rPr>
-              <w:instrText xml:space="preserve"> PAGEREF _Toc137509746 \h </w:instrText>
+              <w:instrText xml:space="preserve"> PAGEREF _Toc137677839 \h </w:instrText>
             </w:r>
             <w:r>
               <w:rPr>
@@ -1694,7 +1694,7 @@
               <w14:ligatures w14:val="standardContextual"/>
             </w:rPr>
           </w:pPr>
-          <w:hyperlink w:anchor="_Toc137509747" w:history="1">
+          <w:hyperlink w:anchor="_Toc137677840" w:history="1">
             <w:r>
               <w:rPr>
                 <w:rStyle w:val="Hyperlink"/>
@@ -1738,7 +1738,7 @@
                 <w:noProof/>
                 <w:webHidden/>
               </w:rPr>
-              <w:instrText xml:space="preserve"> PAGEREF _Toc137509747 \h </w:instrText>
+              <w:instrText xml:space="preserve"> PAGEREF _Toc137677840 \h </w:instrText>
             </w:r>
             <w:r>
               <w:rPr>
@@ -1784,7 +1784,7 @@
               <w14:ligatures w14:val="standardContextual"/>
             </w:rPr>
           </w:pPr>
-          <w:hyperlink w:anchor="_Toc137509748" w:history="1">
+          <w:hyperlink w:anchor="_Toc137677841" w:history="1">
             <w:r>
               <w:rPr>
                 <w:rStyle w:val="Hyperlink"/>
@@ -1828,7 +1828,7 @@
                 <w:noProof/>
                 <w:webHidden/>
               </w:rPr>
-              <w:instrText xml:space="preserve"> PAGEREF _Toc137509748 \h </w:instrText>
+              <w:instrText xml:space="preserve"> PAGEREF _Toc137677841 \h </w:instrText>
             </w:r>
             <w:r>
               <w:rPr>
@@ -1874,7 +1874,7 @@
               <w14:ligatures w14:val="standardContextual"/>
             </w:rPr>
           </w:pPr>
-          <w:hyperlink w:anchor="_Toc137509749" w:history="1">
+          <w:hyperlink w:anchor="_Toc137677842" w:history="1">
             <w:r>
               <w:rPr>
                 <w:rStyle w:val="Hyperlink"/>
@@ -1918,7 +1918,7 @@
                 <w:noProof/>
                 <w:webHidden/>
               </w:rPr>
-              <w:instrText xml:space="preserve"> PAGEREF _Toc137509749 \h </w:instrText>
+              <w:instrText xml:space="preserve"> PAGEREF _Toc137677842 \h </w:instrText>
             </w:r>
             <w:r>
               <w:rPr>
@@ -1964,7 +1964,7 @@
               <w14:ligatures w14:val="standardContextual"/>
             </w:rPr>
           </w:pPr>
-          <w:hyperlink w:anchor="_Toc137509750" w:history="1">
+          <w:hyperlink w:anchor="_Toc137677843" w:history="1">
             <w:r>
               <w:rPr>
                 <w:rStyle w:val="Hyperlink"/>
@@ -2008,7 +2008,7 @@
                 <w:noProof/>
                 <w:webHidden/>
               </w:rPr>
-              <w:instrText xml:space="preserve"> PAGEREF _Toc137509750 \h </w:instrText>
+              <w:instrText xml:space="preserve"> PAGEREF _Toc137677843 \h </w:instrText>
             </w:r>
             <w:r>
               <w:rPr>
@@ -2054,7 +2054,7 @@
               <w14:ligatures w14:val="standardContextual"/>
             </w:rPr>
           </w:pPr>
-          <w:hyperlink w:anchor="_Toc137509751" w:history="1">
+          <w:hyperlink w:anchor="_Toc137677844" w:history="1">
             <w:r>
               <w:rPr>
                 <w:rStyle w:val="Hyperlink"/>
@@ -2098,7 +2098,7 @@
                 <w:noProof/>
                 <w:webHidden/>
               </w:rPr>
-              <w:instrText xml:space="preserve"> PAGEREF _Toc137509751 \h </w:instrText>
+              <w:instrText xml:space="preserve"> PAGEREF _Toc137677844 \h </w:instrText>
             </w:r>
             <w:r>
               <w:rPr>
@@ -2144,7 +2144,7 @@
               <w14:ligatures w14:val="standardContextual"/>
             </w:rPr>
           </w:pPr>
-          <w:hyperlink w:anchor="_Toc137509752" w:history="1">
+          <w:hyperlink w:anchor="_Toc137677845" w:history="1">
             <w:r>
               <w:rPr>
                 <w:rStyle w:val="Hyperlink"/>
@@ -2188,7 +2188,7 @@
                 <w:noProof/>
                 <w:webHidden/>
               </w:rPr>
-              <w:instrText xml:space="preserve"> PAGEREF _Toc137509752 \h </w:instrText>
+              <w:instrText xml:space="preserve"> PAGEREF _Toc137677845 \h </w:instrText>
             </w:r>
             <w:r>
               <w:rPr>
@@ -2234,7 +2234,7 @@
               <w14:ligatures w14:val="standardContextual"/>
             </w:rPr>
           </w:pPr>
-          <w:hyperlink w:anchor="_Toc137509753" w:history="1">
+          <w:hyperlink w:anchor="_Toc137677846" w:history="1">
             <w:r>
               <w:rPr>
                 <w:rStyle w:val="Hyperlink"/>
@@ -2278,7 +2278,7 @@
                 <w:noProof/>
                 <w:webHidden/>
               </w:rPr>
-              <w:instrText xml:space="preserve"> PAGEREF _Toc137509753 \h </w:instrText>
+              <w:instrText xml:space="preserve"> PAGEREF _Toc137677846 \h </w:instrText>
             </w:r>
             <w:r>
               <w:rPr>
@@ -2324,7 +2324,7 @@
               <w14:ligatures w14:val="standardContextual"/>
             </w:rPr>
           </w:pPr>
-          <w:hyperlink w:anchor="_Toc137509754" w:history="1">
+          <w:hyperlink w:anchor="_Toc137677847" w:history="1">
             <w:r>
               <w:rPr>
                 <w:rStyle w:val="Hyperlink"/>
@@ -2368,7 +2368,7 @@
                 <w:noProof/>
                 <w:webHidden/>
               </w:rPr>
-              <w:instrText xml:space="preserve"> PAGEREF _Toc137509754 \h </w:instrText>
+              <w:instrText xml:space="preserve"> PAGEREF _Toc137677847 \h </w:instrText>
             </w:r>
             <w:r>
               <w:rPr>
@@ -2414,7 +2414,7 @@
               <w14:ligatures w14:val="standardContextual"/>
             </w:rPr>
           </w:pPr>
-          <w:hyperlink w:anchor="_Toc137509755" w:history="1">
+          <w:hyperlink w:anchor="_Toc137677848" w:history="1">
             <w:r>
               <w:rPr>
                 <w:rStyle w:val="Hyperlink"/>
@@ -2458,7 +2458,7 @@
                 <w:noProof/>
                 <w:webHidden/>
               </w:rPr>
-              <w:instrText xml:space="preserve"> PAGEREF _Toc137509755 \h </w:instrText>
+              <w:instrText xml:space="preserve"> PAGEREF _Toc137677848 \h </w:instrText>
             </w:r>
             <w:r>
               <w:rPr>
@@ -2504,7 +2504,7 @@
               <w14:ligatures w14:val="standardContextual"/>
             </w:rPr>
           </w:pPr>
-          <w:hyperlink w:anchor="_Toc137509756" w:history="1">
+          <w:hyperlink w:anchor="_Toc137677849" w:history="1">
             <w:r>
               <w:rPr>
                 <w:rStyle w:val="Hyperlink"/>
@@ -2548,7 +2548,7 @@
                 <w:noProof/>
                 <w:webHidden/>
               </w:rPr>
-              <w:instrText xml:space="preserve"> PAGEREF _Toc137509756 \h </w:instrText>
+              <w:instrText xml:space="preserve"> PAGEREF _Toc137677849 \h </w:instrText>
             </w:r>
             <w:r>
               <w:rPr>
@@ -2594,7 +2594,7 @@
               <w14:ligatures w14:val="standardContextual"/>
             </w:rPr>
           </w:pPr>
-          <w:hyperlink w:anchor="_Toc137509757" w:history="1">
+          <w:hyperlink w:anchor="_Toc137677850" w:history="1">
             <w:r>
               <w:rPr>
                 <w:rStyle w:val="Hyperlink"/>
@@ -2638,7 +2638,7 @@
                 <w:noProof/>
                 <w:webHidden/>
               </w:rPr>
-              <w:instrText xml:space="preserve"> PAGEREF _Toc137509757 \h </w:instrText>
+              <w:instrText xml:space="preserve"> PAGEREF _Toc137677850 \h </w:instrText>
             </w:r>
             <w:r>
               <w:rPr>
@@ -2659,78 +2659,6 @@
                 <w:webHidden/>
               </w:rPr>
               <w:t>14</w:t>
-            </w:r>
-            <w:r>
-              <w:rPr>
-                <w:noProof/>
-                <w:webHidden/>
-              </w:rPr>
-              <w:fldChar w:fldCharType="end"/>
-            </w:r>
-          </w:hyperlink>
-        </w:p>
-        <w:p>
-          <w:pPr>
-            <w:pStyle w:val="TOC1"/>
-            <w:tabs>
-              <w:tab w:val="right" w:leader="dot" w:pos="9350"/>
-            </w:tabs>
-            <w:rPr>
-              <w:rFonts w:asciiTheme="minorHAnsi" w:eastAsiaTheme="minorEastAsia" w:hAnsiTheme="minorHAnsi"/>
-              <w:noProof/>
-              <w:kern w:val="2"/>
-              <w:sz w:val="22"/>
-              <w14:ligatures w14:val="standardContextual"/>
-            </w:rPr>
-          </w:pPr>
-          <w:hyperlink w:anchor="_Toc137509758" w:history="1">
-            <w:r>
-              <w:rPr>
-                <w:rStyle w:val="Hyperlink"/>
-                <w:noProof/>
-              </w:rPr>
-              <w:t>Algorithm</w:t>
-            </w:r>
-            <w:r>
-              <w:rPr>
-                <w:noProof/>
-                <w:webHidden/>
-              </w:rPr>
-              <w:tab/>
-            </w:r>
-            <w:r>
-              <w:rPr>
-                <w:noProof/>
-                <w:webHidden/>
-              </w:rPr>
-              <w:fldChar w:fldCharType="begin"/>
-            </w:r>
-            <w:r>
-              <w:rPr>
-                <w:noProof/>
-                <w:webHidden/>
-              </w:rPr>
-              <w:instrText xml:space="preserve"> PAGEREF _Toc137509758 \h </w:instrText>
-            </w:r>
-            <w:r>
-              <w:rPr>
-                <w:noProof/>
-                <w:webHidden/>
-              </w:rPr>
-            </w:r>
-            <w:r>
-              <w:rPr>
-                <w:noProof/>
-                <w:webHidden/>
-              </w:rPr>
-              <w:fldChar w:fldCharType="separate"/>
-            </w:r>
-            <w:r>
-              <w:rPr>
-                <w:noProof/>
-                <w:webHidden/>
-              </w:rPr>
-              <w:t>18</w:t>
             </w:r>
             <w:r>
               <w:rPr>
@@ -2756,7 +2684,7 @@
               <w14:ligatures w14:val="standardContextual"/>
             </w:rPr>
           </w:pPr>
-          <w:hyperlink w:anchor="_Toc137509759" w:history="1">
+          <w:hyperlink w:anchor="_Toc137677851" w:history="1">
             <w:r>
               <w:rPr>
                 <w:rStyle w:val="Hyperlink"/>
@@ -2779,7 +2707,7 @@
                 <w:rStyle w:val="Hyperlink"/>
                 <w:noProof/>
               </w:rPr>
-              <w:t>Constraint Programming</w:t>
+              <w:t>Real-time debate analysis using abstract argumentation framework</w:t>
             </w:r>
             <w:r>
               <w:rPr>
@@ -2800,7 +2728,7 @@
                 <w:noProof/>
                 <w:webHidden/>
               </w:rPr>
-              <w:instrText xml:space="preserve"> PAGEREF _Toc137509759 \h </w:instrText>
+              <w:instrText xml:space="preserve"> PAGEREF _Toc137677851 \h </w:instrText>
             </w:r>
             <w:r>
               <w:rPr>
@@ -2820,7 +2748,277 @@
                 <w:noProof/>
                 <w:webHidden/>
               </w:rPr>
-              <w:t>18</w:t>
+              <w:t>17</w:t>
+            </w:r>
+            <w:r>
+              <w:rPr>
+                <w:noProof/>
+                <w:webHidden/>
+              </w:rPr>
+              <w:fldChar w:fldCharType="end"/>
+            </w:r>
+          </w:hyperlink>
+        </w:p>
+        <w:p>
+          <w:pPr>
+            <w:pStyle w:val="TOC3"/>
+            <w:tabs>
+              <w:tab w:val="left" w:pos="1320"/>
+              <w:tab w:val="right" w:leader="dot" w:pos="9350"/>
+            </w:tabs>
+            <w:rPr>
+              <w:rFonts w:asciiTheme="minorHAnsi" w:eastAsiaTheme="minorEastAsia" w:hAnsiTheme="minorHAnsi"/>
+              <w:noProof/>
+              <w:kern w:val="2"/>
+              <w:sz w:val="22"/>
+              <w14:ligatures w14:val="standardContextual"/>
+            </w:rPr>
+          </w:pPr>
+          <w:hyperlink w:anchor="_Toc137677852" w:history="1">
+            <w:r>
+              <w:rPr>
+                <w:rStyle w:val="Hyperlink"/>
+                <w:noProof/>
+              </w:rPr>
+              <w:t>3.3.1</w:t>
+            </w:r>
+            <w:r>
+              <w:rPr>
+                <w:rFonts w:asciiTheme="minorHAnsi" w:eastAsiaTheme="minorEastAsia" w:hAnsiTheme="minorHAnsi"/>
+                <w:noProof/>
+                <w:kern w:val="2"/>
+                <w:sz w:val="22"/>
+                <w14:ligatures w14:val="standardContextual"/>
+              </w:rPr>
+              <w:tab/>
+            </w:r>
+            <w:r>
+              <w:rPr>
+                <w:rStyle w:val="Hyperlink"/>
+                <w:noProof/>
+              </w:rPr>
+              <w:t>Problems</w:t>
+            </w:r>
+            <w:r>
+              <w:rPr>
+                <w:noProof/>
+                <w:webHidden/>
+              </w:rPr>
+              <w:tab/>
+            </w:r>
+            <w:r>
+              <w:rPr>
+                <w:noProof/>
+                <w:webHidden/>
+              </w:rPr>
+              <w:fldChar w:fldCharType="begin"/>
+            </w:r>
+            <w:r>
+              <w:rPr>
+                <w:noProof/>
+                <w:webHidden/>
+              </w:rPr>
+              <w:instrText xml:space="preserve"> PAGEREF _Toc137677852 \h </w:instrText>
+            </w:r>
+            <w:r>
+              <w:rPr>
+                <w:noProof/>
+                <w:webHidden/>
+              </w:rPr>
+            </w:r>
+            <w:r>
+              <w:rPr>
+                <w:noProof/>
+                <w:webHidden/>
+              </w:rPr>
+              <w:fldChar w:fldCharType="separate"/>
+            </w:r>
+            <w:r>
+              <w:rPr>
+                <w:noProof/>
+                <w:webHidden/>
+              </w:rPr>
+              <w:t>17</w:t>
+            </w:r>
+            <w:r>
+              <w:rPr>
+                <w:noProof/>
+                <w:webHidden/>
+              </w:rPr>
+              <w:fldChar w:fldCharType="end"/>
+            </w:r>
+          </w:hyperlink>
+        </w:p>
+        <w:p>
+          <w:pPr>
+            <w:pStyle w:val="TOC3"/>
+            <w:tabs>
+              <w:tab w:val="left" w:pos="1320"/>
+              <w:tab w:val="right" w:leader="dot" w:pos="9350"/>
+            </w:tabs>
+            <w:rPr>
+              <w:rFonts w:asciiTheme="minorHAnsi" w:eastAsiaTheme="minorEastAsia" w:hAnsiTheme="minorHAnsi"/>
+              <w:noProof/>
+              <w:kern w:val="2"/>
+              <w:sz w:val="22"/>
+              <w14:ligatures w14:val="standardContextual"/>
+            </w:rPr>
+          </w:pPr>
+          <w:hyperlink w:anchor="_Toc137677853" w:history="1">
+            <w:r>
+              <w:rPr>
+                <w:rStyle w:val="Hyperlink"/>
+                <w:noProof/>
+              </w:rPr>
+              <w:t>3.3.2</w:t>
+            </w:r>
+            <w:r>
+              <w:rPr>
+                <w:rFonts w:asciiTheme="minorHAnsi" w:eastAsiaTheme="minorEastAsia" w:hAnsiTheme="minorHAnsi"/>
+                <w:noProof/>
+                <w:kern w:val="2"/>
+                <w:sz w:val="22"/>
+                <w14:ligatures w14:val="standardContextual"/>
+              </w:rPr>
+              <w:tab/>
+            </w:r>
+            <w:r>
+              <w:rPr>
+                <w:rStyle w:val="Hyperlink"/>
+                <w:noProof/>
+              </w:rPr>
+              <w:t>Approach</w:t>
+            </w:r>
+            <w:r>
+              <w:rPr>
+                <w:noProof/>
+                <w:webHidden/>
+              </w:rPr>
+              <w:tab/>
+            </w:r>
+            <w:r>
+              <w:rPr>
+                <w:noProof/>
+                <w:webHidden/>
+              </w:rPr>
+              <w:fldChar w:fldCharType="begin"/>
+            </w:r>
+            <w:r>
+              <w:rPr>
+                <w:noProof/>
+                <w:webHidden/>
+              </w:rPr>
+              <w:instrText xml:space="preserve"> PAGEREF _Toc137677853 \h </w:instrText>
+            </w:r>
+            <w:r>
+              <w:rPr>
+                <w:noProof/>
+                <w:webHidden/>
+              </w:rPr>
+            </w:r>
+            <w:r>
+              <w:rPr>
+                <w:noProof/>
+                <w:webHidden/>
+              </w:rPr>
+              <w:fldChar w:fldCharType="separate"/>
+            </w:r>
+            <w:r>
+              <w:rPr>
+                <w:noProof/>
+                <w:webHidden/>
+              </w:rPr>
+              <w:t>17</w:t>
+            </w:r>
+            <w:r>
+              <w:rPr>
+                <w:noProof/>
+                <w:webHidden/>
+              </w:rPr>
+              <w:fldChar w:fldCharType="end"/>
+            </w:r>
+          </w:hyperlink>
+        </w:p>
+        <w:p>
+          <w:pPr>
+            <w:pStyle w:val="TOC3"/>
+            <w:tabs>
+              <w:tab w:val="left" w:pos="1320"/>
+              <w:tab w:val="right" w:leader="dot" w:pos="9350"/>
+            </w:tabs>
+            <w:rPr>
+              <w:rFonts w:asciiTheme="minorHAnsi" w:eastAsiaTheme="minorEastAsia" w:hAnsiTheme="minorHAnsi"/>
+              <w:noProof/>
+              <w:kern w:val="2"/>
+              <w:sz w:val="22"/>
+              <w14:ligatures w14:val="standardContextual"/>
+            </w:rPr>
+          </w:pPr>
+          <w:hyperlink w:anchor="_Toc137677854" w:history="1">
+            <w:r>
+              <w:rPr>
+                <w:rStyle w:val="Hyperlink"/>
+                <w:noProof/>
+              </w:rPr>
+              <w:t>3.3.3</w:t>
+            </w:r>
+            <w:r>
+              <w:rPr>
+                <w:rFonts w:asciiTheme="minorHAnsi" w:eastAsiaTheme="minorEastAsia" w:hAnsiTheme="minorHAnsi"/>
+                <w:noProof/>
+                <w:kern w:val="2"/>
+                <w:sz w:val="22"/>
+                <w14:ligatures w14:val="standardContextual"/>
+              </w:rPr>
+              <w:tab/>
+            </w:r>
+            <w:r>
+              <w:rPr>
+                <w:rStyle w:val="Hyperlink"/>
+                <w:noProof/>
+              </w:rPr>
+              <w:t>Algorithm</w:t>
+            </w:r>
+            <w:r>
+              <w:rPr>
+                <w:noProof/>
+                <w:webHidden/>
+              </w:rPr>
+              <w:tab/>
+            </w:r>
+            <w:r>
+              <w:rPr>
+                <w:noProof/>
+                <w:webHidden/>
+              </w:rPr>
+              <w:fldChar w:fldCharType="begin"/>
+            </w:r>
+            <w:r>
+              <w:rPr>
+                <w:noProof/>
+                <w:webHidden/>
+              </w:rPr>
+              <w:instrText xml:space="preserve"> PAGEREF _Toc137677854 \h </w:instrText>
+            </w:r>
+            <w:r>
+              <w:rPr>
+                <w:noProof/>
+                <w:webHidden/>
+              </w:rPr>
+            </w:r>
+            <w:r>
+              <w:rPr>
+                <w:noProof/>
+                <w:webHidden/>
+              </w:rPr>
+              <w:fldChar w:fldCharType="separate"/>
+            </w:r>
+            <w:r>
+              <w:rPr>
+                <w:noProof/>
+                <w:webHidden/>
+              </w:rPr>
+              <w:t>17</w:t>
             </w:r>
             <w:r>
               <w:rPr>
@@ -2846,7 +3044,7 @@
               <w14:ligatures w14:val="standardContextual"/>
             </w:rPr>
           </w:pPr>
-          <w:hyperlink w:anchor="_Toc137509760" w:history="1">
+          <w:hyperlink w:anchor="_Toc137677855" w:history="1">
             <w:r>
               <w:rPr>
                 <w:rStyle w:val="Hyperlink"/>
@@ -2869,7 +3067,7 @@
                 <w:rStyle w:val="Hyperlink"/>
                 <w:noProof/>
               </w:rPr>
-              <w:t>Choco-solver</w:t>
+              <w:t>Argument web</w:t>
             </w:r>
             <w:r>
               <w:rPr>
@@ -2890,7 +3088,7 @@
                 <w:noProof/>
                 <w:webHidden/>
               </w:rPr>
-              <w:instrText xml:space="preserve"> PAGEREF _Toc137509760 \h </w:instrText>
+              <w:instrText xml:space="preserve"> PAGEREF _Toc137677855 \h </w:instrText>
             </w:r>
             <w:r>
               <w:rPr>
@@ -2911,6 +3109,96 @@
                 <w:webHidden/>
               </w:rPr>
               <w:t>18</w:t>
+            </w:r>
+            <w:r>
+              <w:rPr>
+                <w:noProof/>
+                <w:webHidden/>
+              </w:rPr>
+              <w:fldChar w:fldCharType="end"/>
+            </w:r>
+          </w:hyperlink>
+        </w:p>
+        <w:p>
+          <w:pPr>
+            <w:pStyle w:val="TOC1"/>
+            <w:tabs>
+              <w:tab w:val="left" w:pos="480"/>
+              <w:tab w:val="right" w:leader="dot" w:pos="9350"/>
+            </w:tabs>
+            <w:rPr>
+              <w:rFonts w:asciiTheme="minorHAnsi" w:eastAsiaTheme="minorEastAsia" w:hAnsiTheme="minorHAnsi"/>
+              <w:noProof/>
+              <w:kern w:val="2"/>
+              <w:sz w:val="22"/>
+              <w14:ligatures w14:val="standardContextual"/>
+            </w:rPr>
+          </w:pPr>
+          <w:hyperlink w:anchor="_Toc137677856" w:history="1">
+            <w:r>
+              <w:rPr>
+                <w:rStyle w:val="Hyperlink"/>
+                <w:noProof/>
+              </w:rPr>
+              <w:t>4</w:t>
+            </w:r>
+            <w:r>
+              <w:rPr>
+                <w:rFonts w:asciiTheme="minorHAnsi" w:eastAsiaTheme="minorEastAsia" w:hAnsiTheme="minorHAnsi"/>
+                <w:noProof/>
+                <w:kern w:val="2"/>
+                <w:sz w:val="22"/>
+                <w14:ligatures w14:val="standardContextual"/>
+              </w:rPr>
+              <w:tab/>
+            </w:r>
+            <w:r>
+              <w:rPr>
+                <w:rStyle w:val="Hyperlink"/>
+                <w:noProof/>
+              </w:rPr>
+              <w:t>Algorithm</w:t>
+            </w:r>
+            <w:r>
+              <w:rPr>
+                <w:noProof/>
+                <w:webHidden/>
+              </w:rPr>
+              <w:tab/>
+            </w:r>
+            <w:r>
+              <w:rPr>
+                <w:noProof/>
+                <w:webHidden/>
+              </w:rPr>
+              <w:fldChar w:fldCharType="begin"/>
+            </w:r>
+            <w:r>
+              <w:rPr>
+                <w:noProof/>
+                <w:webHidden/>
+              </w:rPr>
+              <w:instrText xml:space="preserve"> PAGEREF _Toc137677856 \h </w:instrText>
+            </w:r>
+            <w:r>
+              <w:rPr>
+                <w:noProof/>
+                <w:webHidden/>
+              </w:rPr>
+            </w:r>
+            <w:r>
+              <w:rPr>
+                <w:noProof/>
+                <w:webHidden/>
+              </w:rPr>
+              <w:fldChar w:fldCharType="separate"/>
+            </w:r>
+            <w:r>
+              <w:rPr>
+                <w:noProof/>
+                <w:webHidden/>
+              </w:rPr>
+              <w:t>20</w:t>
             </w:r>
             <w:r>
               <w:rPr>
@@ -2936,13 +3224,13 @@
               <w14:ligatures w14:val="standardContextual"/>
             </w:rPr>
           </w:pPr>
-          <w:hyperlink w:anchor="_Toc137509761" w:history="1">
+          <w:hyperlink w:anchor="_Toc137677857" w:history="1">
             <w:r>
               <w:rPr>
                 <w:rStyle w:val="Hyperlink"/>
                 <w:noProof/>
               </w:rPr>
-              <w:t>3.5</w:t>
+              <w:t>4.1</w:t>
             </w:r>
             <w:r>
               <w:rPr>
@@ -2959,6 +3247,186 @@
                 <w:rStyle w:val="Hyperlink"/>
                 <w:noProof/>
               </w:rPr>
+              <w:t>Constraint Programming</w:t>
+            </w:r>
+            <w:r>
+              <w:rPr>
+                <w:noProof/>
+                <w:webHidden/>
+              </w:rPr>
+              <w:tab/>
+            </w:r>
+            <w:r>
+              <w:rPr>
+                <w:noProof/>
+                <w:webHidden/>
+              </w:rPr>
+              <w:fldChar w:fldCharType="begin"/>
+            </w:r>
+            <w:r>
+              <w:rPr>
+                <w:noProof/>
+                <w:webHidden/>
+              </w:rPr>
+              <w:instrText xml:space="preserve"> PAGEREF _Toc137677857 \h </w:instrText>
+            </w:r>
+            <w:r>
+              <w:rPr>
+                <w:noProof/>
+                <w:webHidden/>
+              </w:rPr>
+            </w:r>
+            <w:r>
+              <w:rPr>
+                <w:noProof/>
+                <w:webHidden/>
+              </w:rPr>
+              <w:fldChar w:fldCharType="separate"/>
+            </w:r>
+            <w:r>
+              <w:rPr>
+                <w:noProof/>
+                <w:webHidden/>
+              </w:rPr>
+              <w:t>20</w:t>
+            </w:r>
+            <w:r>
+              <w:rPr>
+                <w:noProof/>
+                <w:webHidden/>
+              </w:rPr>
+              <w:fldChar w:fldCharType="end"/>
+            </w:r>
+          </w:hyperlink>
+        </w:p>
+        <w:p>
+          <w:pPr>
+            <w:pStyle w:val="TOC2"/>
+            <w:tabs>
+              <w:tab w:val="left" w:pos="880"/>
+              <w:tab w:val="right" w:leader="dot" w:pos="9350"/>
+            </w:tabs>
+            <w:rPr>
+              <w:rFonts w:asciiTheme="minorHAnsi" w:eastAsiaTheme="minorEastAsia" w:hAnsiTheme="minorHAnsi"/>
+              <w:noProof/>
+              <w:kern w:val="2"/>
+              <w:sz w:val="22"/>
+              <w14:ligatures w14:val="standardContextual"/>
+            </w:rPr>
+          </w:pPr>
+          <w:hyperlink w:anchor="_Toc137677858" w:history="1">
+            <w:r>
+              <w:rPr>
+                <w:rStyle w:val="Hyperlink"/>
+                <w:noProof/>
+              </w:rPr>
+              <w:t>4.2</w:t>
+            </w:r>
+            <w:r>
+              <w:rPr>
+                <w:rFonts w:asciiTheme="minorHAnsi" w:eastAsiaTheme="minorEastAsia" w:hAnsiTheme="minorHAnsi"/>
+                <w:noProof/>
+                <w:kern w:val="2"/>
+                <w:sz w:val="22"/>
+                <w14:ligatures w14:val="standardContextual"/>
+              </w:rPr>
+              <w:tab/>
+            </w:r>
+            <w:r>
+              <w:rPr>
+                <w:rStyle w:val="Hyperlink"/>
+                <w:noProof/>
+              </w:rPr>
+              <w:t>Choco-solver</w:t>
+            </w:r>
+            <w:r>
+              <w:rPr>
+                <w:noProof/>
+                <w:webHidden/>
+              </w:rPr>
+              <w:tab/>
+            </w:r>
+            <w:r>
+              <w:rPr>
+                <w:noProof/>
+                <w:webHidden/>
+              </w:rPr>
+              <w:fldChar w:fldCharType="begin"/>
+            </w:r>
+            <w:r>
+              <w:rPr>
+                <w:noProof/>
+                <w:webHidden/>
+              </w:rPr>
+              <w:instrText xml:space="preserve"> PAGEREF _Toc137677858 \h </w:instrText>
+            </w:r>
+            <w:r>
+              <w:rPr>
+                <w:noProof/>
+                <w:webHidden/>
+              </w:rPr>
+            </w:r>
+            <w:r>
+              <w:rPr>
+                <w:noProof/>
+                <w:webHidden/>
+              </w:rPr>
+              <w:fldChar w:fldCharType="separate"/>
+            </w:r>
+            <w:r>
+              <w:rPr>
+                <w:noProof/>
+                <w:webHidden/>
+              </w:rPr>
+              <w:t>20</w:t>
+            </w:r>
+            <w:r>
+              <w:rPr>
+                <w:noProof/>
+                <w:webHidden/>
+              </w:rPr>
+              <w:fldChar w:fldCharType="end"/>
+            </w:r>
+          </w:hyperlink>
+        </w:p>
+        <w:p>
+          <w:pPr>
+            <w:pStyle w:val="TOC2"/>
+            <w:tabs>
+              <w:tab w:val="left" w:pos="880"/>
+              <w:tab w:val="right" w:leader="dot" w:pos="9350"/>
+            </w:tabs>
+            <w:rPr>
+              <w:rFonts w:asciiTheme="minorHAnsi" w:eastAsiaTheme="minorEastAsia" w:hAnsiTheme="minorHAnsi"/>
+              <w:noProof/>
+              <w:kern w:val="2"/>
+              <w:sz w:val="22"/>
+              <w14:ligatures w14:val="standardContextual"/>
+            </w:rPr>
+          </w:pPr>
+          <w:hyperlink w:anchor="_Toc137677859" w:history="1">
+            <w:r>
+              <w:rPr>
+                <w:rStyle w:val="Hyperlink"/>
+                <w:noProof/>
+              </w:rPr>
+              <w:t>4.3</w:t>
+            </w:r>
+            <w:r>
+              <w:rPr>
+                <w:rFonts w:asciiTheme="minorHAnsi" w:eastAsiaTheme="minorEastAsia" w:hAnsiTheme="minorHAnsi"/>
+                <w:noProof/>
+                <w:kern w:val="2"/>
+                <w:sz w:val="22"/>
+                <w14:ligatures w14:val="standardContextual"/>
+              </w:rPr>
+              <w:tab/>
+            </w:r>
+            <w:r>
+              <w:rPr>
+                <w:rStyle w:val="Hyperlink"/>
+                <w:noProof/>
+              </w:rPr>
               <w:t>Argumentation framework algorithm</w:t>
             </w:r>
             <w:r>
@@ -2980,7 +3448,7 @@
                 <w:noProof/>
                 <w:webHidden/>
               </w:rPr>
-              <w:instrText xml:space="preserve"> PAGEREF _Toc137509761 \h </w:instrText>
+              <w:instrText xml:space="preserve"> PAGEREF _Toc137677859 \h </w:instrText>
             </w:r>
             <w:r>
               <w:rPr>
@@ -3000,7 +3468,7 @@
                 <w:noProof/>
                 <w:webHidden/>
               </w:rPr>
-              <w:t>19</w:t>
+              <w:t>21</w:t>
             </w:r>
             <w:r>
               <w:rPr>
@@ -3026,13 +3494,13 @@
               <w14:ligatures w14:val="standardContextual"/>
             </w:rPr>
           </w:pPr>
-          <w:hyperlink w:anchor="_Toc137509762" w:history="1">
+          <w:hyperlink w:anchor="_Toc137677860" w:history="1">
             <w:r>
               <w:rPr>
                 <w:rStyle w:val="Hyperlink"/>
                 <w:noProof/>
               </w:rPr>
-              <w:t>3.5.1</w:t>
+              <w:t>4.3.1</w:t>
             </w:r>
             <w:r>
               <w:rPr>
@@ -3070,7 +3538,7 @@
                 <w:noProof/>
                 <w:webHidden/>
               </w:rPr>
-              <w:instrText xml:space="preserve"> PAGEREF _Toc137509762 \h </w:instrText>
+              <w:instrText xml:space="preserve"> PAGEREF _Toc137677860 \h </w:instrText>
             </w:r>
             <w:r>
               <w:rPr>
@@ -3090,7 +3558,7 @@
                 <w:noProof/>
                 <w:webHidden/>
               </w:rPr>
-              <w:t>19</w:t>
+              <w:t>21</w:t>
             </w:r>
             <w:r>
               <w:rPr>
@@ -3116,13 +3584,13 @@
               <w14:ligatures w14:val="standardContextual"/>
             </w:rPr>
           </w:pPr>
-          <w:hyperlink w:anchor="_Toc137509763" w:history="1">
+          <w:hyperlink w:anchor="_Toc137677861" w:history="1">
             <w:r>
               <w:rPr>
                 <w:rStyle w:val="Hyperlink"/>
                 <w:noProof/>
               </w:rPr>
-              <w:t>3.5.2</w:t>
+              <w:t>4.3.2</w:t>
             </w:r>
             <w:r>
               <w:rPr>
@@ -3160,7 +3628,7 @@
                 <w:noProof/>
                 <w:webHidden/>
               </w:rPr>
-              <w:instrText xml:space="preserve"> PAGEREF _Toc137509763 \h </w:instrText>
+              <w:instrText xml:space="preserve"> PAGEREF _Toc137677861 \h </w:instrText>
             </w:r>
             <w:r>
               <w:rPr>
@@ -3180,7 +3648,7 @@
                 <w:noProof/>
                 <w:webHidden/>
               </w:rPr>
-              <w:t>20</w:t>
+              <w:t>22</w:t>
             </w:r>
             <w:r>
               <w:rPr>
@@ -3206,13 +3674,13 @@
               <w14:ligatures w14:val="standardContextual"/>
             </w:rPr>
           </w:pPr>
-          <w:hyperlink w:anchor="_Toc137509764" w:history="1">
+          <w:hyperlink w:anchor="_Toc137677862" w:history="1">
             <w:r>
               <w:rPr>
                 <w:rStyle w:val="Hyperlink"/>
                 <w:noProof/>
               </w:rPr>
-              <w:t>3.5.3</w:t>
+              <w:t>4.3.3</w:t>
             </w:r>
             <w:r>
               <w:rPr>
@@ -3250,7 +3718,7 @@
                 <w:noProof/>
                 <w:webHidden/>
               </w:rPr>
-              <w:instrText xml:space="preserve"> PAGEREF _Toc137509764 \h </w:instrText>
+              <w:instrText xml:space="preserve"> PAGEREF _Toc137677862 \h </w:instrText>
             </w:r>
             <w:r>
               <w:rPr>
@@ -3270,7 +3738,7 @@
                 <w:noProof/>
                 <w:webHidden/>
               </w:rPr>
-              <w:t>20</w:t>
+              <w:t>22</w:t>
             </w:r>
             <w:r>
               <w:rPr>
@@ -3296,13 +3764,13 @@
               <w14:ligatures w14:val="standardContextual"/>
             </w:rPr>
           </w:pPr>
-          <w:hyperlink w:anchor="_Toc137509765" w:history="1">
+          <w:hyperlink w:anchor="_Toc137677863" w:history="1">
             <w:r>
               <w:rPr>
                 <w:rStyle w:val="Hyperlink"/>
                 <w:noProof/>
               </w:rPr>
-              <w:t>3.5.4</w:t>
+              <w:t>4.3.4</w:t>
             </w:r>
             <w:r>
               <w:rPr>
@@ -3340,7 +3808,7 @@
                 <w:noProof/>
                 <w:webHidden/>
               </w:rPr>
-              <w:instrText xml:space="preserve"> PAGEREF _Toc137509765 \h </w:instrText>
+              <w:instrText xml:space="preserve"> PAGEREF _Toc137677863 \h </w:instrText>
             </w:r>
             <w:r>
               <w:rPr>
@@ -3360,7 +3828,7 @@
                 <w:noProof/>
                 <w:webHidden/>
               </w:rPr>
-              <w:t>21</w:t>
+              <w:t>23</w:t>
             </w:r>
             <w:r>
               <w:rPr>
@@ -3386,13 +3854,13 @@
               <w14:ligatures w14:val="standardContextual"/>
             </w:rPr>
           </w:pPr>
-          <w:hyperlink w:anchor="_Toc137509766" w:history="1">
+          <w:hyperlink w:anchor="_Toc137677864" w:history="1">
             <w:r>
               <w:rPr>
                 <w:rStyle w:val="Hyperlink"/>
                 <w:noProof/>
               </w:rPr>
-              <w:t>3.5.5</w:t>
+              <w:t>4.3.5</w:t>
             </w:r>
             <w:r>
               <w:rPr>
@@ -3430,7 +3898,7 @@
                 <w:noProof/>
                 <w:webHidden/>
               </w:rPr>
-              <w:instrText xml:space="preserve"> PAGEREF _Toc137509766 \h </w:instrText>
+              <w:instrText xml:space="preserve"> PAGEREF _Toc137677864 \h </w:instrText>
             </w:r>
             <w:r>
               <w:rPr>
@@ -3450,7 +3918,7 @@
                 <w:noProof/>
                 <w:webHidden/>
               </w:rPr>
-              <w:t>21</w:t>
+              <w:t>23</w:t>
             </w:r>
             <w:r>
               <w:rPr>
@@ -3475,7 +3943,7 @@
               <w14:ligatures w14:val="standardContextual"/>
             </w:rPr>
           </w:pPr>
-          <w:hyperlink w:anchor="_Toc137509767" w:history="1">
+          <w:hyperlink w:anchor="_Toc137677865" w:history="1">
             <w:r>
               <w:rPr>
                 <w:rStyle w:val="Hyperlink"/>
@@ -3502,7 +3970,7 @@
                 <w:noProof/>
                 <w:webHidden/>
               </w:rPr>
-              <w:instrText xml:space="preserve"> PAGEREF _Toc137509767 \h </w:instrText>
+              <w:instrText xml:space="preserve"> PAGEREF _Toc137677865 \h </w:instrText>
             </w:r>
             <w:r>
               <w:rPr>
@@ -3522,7 +3990,7 @@
                 <w:noProof/>
                 <w:webHidden/>
               </w:rPr>
-              <w:t>23</w:t>
+              <w:t>25</w:t>
             </w:r>
             <w:r>
               <w:rPr>
@@ -3554,7 +4022,7 @@
         </w:numPr>
         <w:ind w:left="360"/>
       </w:pPr>
-      <w:bookmarkStart w:id="0" w:name="_Toc137509733"/>
+      <w:bookmarkStart w:id="0" w:name="_Toc137677826"/>
       <w:r>
         <w:lastRenderedPageBreak/>
         <w:t>Introduction</w:t>
@@ -3595,13 +4063,13 @@
       <w:pPr>
         <w:pStyle w:val="Heading1"/>
       </w:pPr>
-      <w:bookmarkStart w:id="1" w:name="_Toc137509734"/>
-      <w:bookmarkStart w:id="2" w:name="_Ref131247817"/>
+      <w:bookmarkStart w:id="1" w:name="_Ref131247817"/>
+      <w:bookmarkStart w:id="2" w:name="_Toc137677827"/>
       <w:r>
         <w:lastRenderedPageBreak/>
         <w:t>Example of Argumentation</w:t>
       </w:r>
-      <w:bookmarkEnd w:id="1"/>
+      <w:bookmarkEnd w:id="2"/>
     </w:p>
     <w:p>
       <w:pPr>
@@ -3874,7 +4342,7 @@
         <w:pStyle w:val="Heading1"/>
       </w:pPr>
       <w:bookmarkStart w:id="3" w:name="_Ref134050238"/>
-      <w:bookmarkStart w:id="4" w:name="_Toc137509735"/>
+      <w:bookmarkStart w:id="4" w:name="_Toc137677828"/>
       <w:r>
         <w:lastRenderedPageBreak/>
         <w:t xml:space="preserve">Abstract </w:t>
@@ -3885,7 +4353,7 @@
       <w:r>
         <w:t xml:space="preserve"> framework</w:t>
       </w:r>
-      <w:bookmarkEnd w:id="2"/>
+      <w:bookmarkEnd w:id="1"/>
       <w:bookmarkEnd w:id="3"/>
       <w:bookmarkEnd w:id="4"/>
     </w:p>
@@ -4093,7 +4561,6 @@
     <w:p>
       <w:pPr>
         <w:keepNext/>
-        <w:ind w:left="720"/>
         <w:jc w:val="center"/>
       </w:pPr>
       <w:r>
@@ -4153,27 +4620,14 @@
       <w:r>
         <w:t xml:space="preserve">Figure </w:t>
       </w:r>
-      <w:r>
-        <w:fldChar w:fldCharType="begin"/>
-      </w:r>
-      <w:r>
-        <w:instrText xml:space="preserve"> SEQ Figure \* ARABIC </w:instrText>
-      </w:r>
-      <w:r>
-        <w:fldChar w:fldCharType="separate"/>
-      </w:r>
-      <w:r>
-        <w:rPr>
-          <w:noProof/>
-        </w:rPr>
-        <w:t>1</w:t>
-      </w:r>
-      <w:r>
-        <w:rPr>
-          <w:noProof/>
-        </w:rPr>
-        <w:fldChar w:fldCharType="end"/>
-      </w:r>
+      <w:fldSimple w:instr=" SEQ Figure \* ARABIC ">
+        <w:r>
+          <w:rPr>
+            <w:noProof/>
+          </w:rPr>
+          <w:t>1</w:t>
+        </w:r>
+      </w:fldSimple>
       <w:bookmarkEnd w:id="5"/>
       <w:r>
         <w:t xml:space="preserve"> – Example 1 of argumentation framework graph</w:t>
@@ -4188,7 +4642,7 @@
         <w:lastRenderedPageBreak/>
         <w:t xml:space="preserve"> </w:t>
       </w:r>
-      <w:bookmarkStart w:id="7" w:name="_Toc137509736"/>
+      <w:bookmarkStart w:id="7" w:name="_Toc137677829"/>
       <w:r>
         <w:t>Attacks</w:t>
       </w:r>
@@ -4243,7 +4697,7 @@
       <w:r>
         <w:t xml:space="preserve"> </w:t>
       </w:r>
-      <w:bookmarkStart w:id="8" w:name="_Toc137509737"/>
+      <w:bookmarkStart w:id="8" w:name="_Toc137677830"/>
       <w:r>
         <w:t xml:space="preserve">Attackers and </w:t>
       </w:r>
@@ -4676,7 +5130,7 @@
       </w:r>
       <w:bookmarkStart w:id="9" w:name="_Ref134201411"/>
       <w:bookmarkStart w:id="10" w:name="_Ref134201435"/>
-      <w:bookmarkStart w:id="11" w:name="_Toc137509738"/>
+      <w:bookmarkStart w:id="11" w:name="_Toc137677831"/>
       <w:r>
         <w:rPr>
           <w:rFonts w:eastAsiaTheme="minorEastAsia"/>
@@ -4765,7 +5219,7 @@
       <w:r>
         <w:t xml:space="preserve"> </w:t>
       </w:r>
-      <w:bookmarkStart w:id="12" w:name="_Toc137509739"/>
+      <w:bookmarkStart w:id="12" w:name="_Toc137677832"/>
       <w:r>
         <w:t>Acceptable arguments</w:t>
       </w:r>
@@ -4938,7 +5392,7 @@
         <w:t xml:space="preserve"> </w:t>
       </w:r>
       <w:bookmarkStart w:id="13" w:name="_Ref134221227"/>
-      <w:bookmarkStart w:id="14" w:name="_Toc137509740"/>
+      <w:bookmarkStart w:id="14" w:name="_Toc137677833"/>
       <w:r>
         <w:rPr>
           <w:rFonts w:eastAsiaTheme="minorEastAsia"/>
@@ -5115,7 +5569,7 @@
         <w:t xml:space="preserve"> </w:t>
       </w:r>
       <w:bookmarkStart w:id="16" w:name="_Ref134221138"/>
-      <w:bookmarkStart w:id="17" w:name="_Toc137509741"/>
+      <w:bookmarkStart w:id="17" w:name="_Toc137677834"/>
       <w:r>
         <w:t>Preferred extension</w:t>
       </w:r>
@@ -5234,7 +5688,7 @@
         <w:t xml:space="preserve"> </w:t>
       </w:r>
       <w:bookmarkStart w:id="18" w:name="_Ref134221156"/>
-      <w:bookmarkStart w:id="19" w:name="_Toc137509742"/>
+      <w:bookmarkStart w:id="19" w:name="_Toc137677835"/>
       <w:r>
         <w:rPr>
           <w:rFonts w:eastAsiaTheme="minorEastAsia"/>
@@ -5439,7 +5893,7 @@
       </w:r>
       <w:bookmarkStart w:id="20" w:name="_Ref134221197"/>
       <w:bookmarkStart w:id="21" w:name="_Ref134221213"/>
-      <w:bookmarkStart w:id="22" w:name="_Toc137509743"/>
+      <w:bookmarkStart w:id="22" w:name="_Toc137677836"/>
       <w:r>
         <w:rPr>
           <w:rFonts w:eastAsiaTheme="minorEastAsia"/>
@@ -5788,7 +6242,7 @@
         </w:rPr>
         <w:t xml:space="preserve"> </w:t>
       </w:r>
-      <w:bookmarkStart w:id="23" w:name="_Toc137509744"/>
+      <w:bookmarkStart w:id="23" w:name="_Toc137677837"/>
       <w:r>
         <w:rPr>
           <w:rFonts w:eastAsiaTheme="minorEastAsia"/>
@@ -5884,7 +6338,7 @@
       <w:bookmarkStart w:id="24" w:name="_Ref134211024"/>
       <w:bookmarkStart w:id="25" w:name="_Ref134211026"/>
       <w:bookmarkStart w:id="26" w:name="_Ref134211034"/>
-      <w:bookmarkStart w:id="27" w:name="_Toc137509745"/>
+      <w:bookmarkStart w:id="27" w:name="_Toc137677838"/>
       <w:r>
         <w:t>Stable extension</w:t>
       </w:r>
@@ -5986,7 +6440,7 @@
         <w:pStyle w:val="Heading2"/>
       </w:pPr>
       <w:bookmarkStart w:id="28" w:name="_Ref137307818"/>
-      <w:bookmarkStart w:id="29" w:name="_Toc137509746"/>
+      <w:bookmarkStart w:id="29" w:name="_Toc137677839"/>
       <w:r>
         <w:t>Threat and defender</w:t>
       </w:r>
@@ -6125,7 +6579,7 @@
       <w:pPr>
         <w:pStyle w:val="Heading2"/>
       </w:pPr>
-      <w:bookmarkStart w:id="30" w:name="_Toc137509747"/>
+      <w:bookmarkStart w:id="30" w:name="_Toc137677840"/>
       <w:r>
         <w:t>Coherent argumentation frameworks</w:t>
       </w:r>
@@ -6224,7 +6678,7 @@
       <w:pPr>
         <w:pStyle w:val="Heading3"/>
       </w:pPr>
-      <w:bookmarkStart w:id="31" w:name="_Toc137509748"/>
+      <w:bookmarkStart w:id="31" w:name="_Toc137677841"/>
       <w:r>
         <w:t>Controversial argument</w:t>
       </w:r>
@@ -7098,7 +7552,7 @@
       <w:pPr>
         <w:pStyle w:val="Heading1"/>
       </w:pPr>
-      <w:bookmarkStart w:id="32" w:name="_Toc137509749"/>
+      <w:bookmarkStart w:id="32" w:name="_Toc137677842"/>
       <w:r>
         <w:lastRenderedPageBreak/>
         <w:t>Practical aspects of Argumentation Framework</w:t>
@@ -7133,7 +7587,7 @@
       <w:pPr>
         <w:pStyle w:val="Heading2"/>
       </w:pPr>
-      <w:bookmarkStart w:id="33" w:name="_Toc137509750"/>
+      <w:bookmarkStart w:id="33" w:name="_Toc137677843"/>
       <w:r>
         <w:t>Argumentation framework and the Stable Marriage Problem (SMP)</w:t>
       </w:r>
@@ -7152,7 +7606,7 @@
         <w:pStyle w:val="Heading3"/>
       </w:pPr>
       <w:bookmarkStart w:id="34" w:name="_Ref137308024"/>
-      <w:bookmarkStart w:id="35" w:name="_Toc137509751"/>
+      <w:bookmarkStart w:id="35" w:name="_Toc137677844"/>
       <w:r>
         <w:t>Stable Marriage Problem background</w:t>
       </w:r>
@@ -7438,7 +7892,7 @@
       <w:pPr>
         <w:pStyle w:val="Heading3"/>
       </w:pPr>
-      <w:bookmarkStart w:id="36" w:name="_Toc137509752"/>
+      <w:bookmarkStart w:id="36" w:name="_Toc137677845"/>
       <w:r>
         <w:t>Argumentation framework approach</w:t>
       </w:r>
@@ -7783,7 +8237,7 @@
       <w:pPr>
         <w:pStyle w:val="Heading2"/>
       </w:pPr>
-      <w:bookmarkStart w:id="37" w:name="_Toc137509753"/>
+      <w:bookmarkStart w:id="37" w:name="_Toc137677846"/>
       <w:r>
         <w:t>Argumentation framework in healthcare</w:t>
       </w:r>
@@ -7857,7 +8311,7 @@
       <w:pPr>
         <w:pStyle w:val="Heading3"/>
       </w:pPr>
-      <w:bookmarkStart w:id="38" w:name="_Toc137509754"/>
+      <w:bookmarkStart w:id="38" w:name="_Toc137677847"/>
       <w:r>
         <w:t>Problems</w:t>
       </w:r>
@@ -7926,7 +8380,7 @@
       <w:pPr>
         <w:pStyle w:val="Heading3"/>
       </w:pPr>
-      <w:bookmarkStart w:id="39" w:name="_Toc137509755"/>
+      <w:bookmarkStart w:id="39" w:name="_Toc137677848"/>
       <w:r>
         <w:lastRenderedPageBreak/>
         <w:t>Approach</w:t>
@@ -8565,7 +9019,7 @@
       <w:pPr>
         <w:pStyle w:val="Heading3"/>
       </w:pPr>
-      <w:bookmarkStart w:id="42" w:name="_Toc137509756"/>
+      <w:bookmarkStart w:id="42" w:name="_Toc137677849"/>
       <w:r>
         <w:t>Analogy between treatment and argumentation framework</w:t>
       </w:r>
@@ -8705,7 +9159,6 @@
     <w:p>
       <w:pPr>
         <w:keepNext/>
-        <w:ind w:firstLine="720"/>
         <w:jc w:val="center"/>
       </w:pPr>
       <w:r>
@@ -8770,27 +9223,14 @@
       <w:r>
         <w:t xml:space="preserve">Figure </w:t>
       </w:r>
-      <w:r>
-        <w:fldChar w:fldCharType="begin"/>
-      </w:r>
-      <w:r>
-        <w:instrText xml:space="preserve"> SEQ Figure \* ARABIC </w:instrText>
-      </w:r>
-      <w:r>
-        <w:fldChar w:fldCharType="separate"/>
-      </w:r>
-      <w:r>
-        <w:rPr>
-          <w:noProof/>
-        </w:rPr>
-        <w:t>2</w:t>
-      </w:r>
-      <w:r>
-        <w:rPr>
-          <w:noProof/>
-        </w:rPr>
-        <w:fldChar w:fldCharType="end"/>
-      </w:r>
+      <w:fldSimple w:instr=" SEQ Figure \* ARABIC ">
+        <w:r>
+          <w:rPr>
+            <w:noProof/>
+          </w:rPr>
+          <w:t>2</w:t>
+        </w:r>
+      </w:fldSimple>
       <w:r>
         <w:t xml:space="preserve"> - Analogy between medicine and AF</w:t>
       </w:r>
@@ -8960,7 +9400,7 @@
       <w:pPr>
         <w:pStyle w:val="Heading3"/>
       </w:pPr>
-      <w:bookmarkStart w:id="43" w:name="_Toc137509757"/>
+      <w:bookmarkStart w:id="43" w:name="_Toc137677850"/>
       <w:r>
         <w:t>Algorithm</w:t>
       </w:r>
@@ -9006,7 +9446,6 @@
     <w:p>
       <w:pPr>
         <w:keepNext/>
-        <w:ind w:firstLine="720"/>
         <w:jc w:val="center"/>
       </w:pPr>
       <w:r>
@@ -9060,27 +9499,14 @@
       <w:r>
         <w:t xml:space="preserve">Figure </w:t>
       </w:r>
-      <w:r>
-        <w:fldChar w:fldCharType="begin"/>
-      </w:r>
-      <w:r>
-        <w:instrText xml:space="preserve"> SEQ Figure \* ARABIC </w:instrText>
-      </w:r>
-      <w:r>
-        <w:fldChar w:fldCharType="separate"/>
-      </w:r>
-      <w:r>
-        <w:rPr>
-          <w:noProof/>
-        </w:rPr>
-        <w:t>3</w:t>
-      </w:r>
-      <w:r>
-        <w:rPr>
-          <w:noProof/>
-        </w:rPr>
-        <w:fldChar w:fldCharType="end"/>
-      </w:r>
+      <w:fldSimple w:instr=" SEQ Figure \* ARABIC ">
+        <w:r>
+          <w:rPr>
+            <w:noProof/>
+          </w:rPr>
+          <w:t>3</w:t>
+        </w:r>
+      </w:fldSimple>
       <w:bookmarkEnd w:id="44"/>
       <w:r>
         <w:t xml:space="preserve"> - Comparing use of contraceptive pill (CP) and no contraception (NC)</w:t>
@@ -10463,7 +10889,6 @@
     <w:p>
       <w:pPr>
         <w:keepNext/>
-        <w:ind w:firstLine="720"/>
         <w:jc w:val="center"/>
       </w:pPr>
       <w:r>
@@ -10515,27 +10940,14 @@
       <w:r>
         <w:t xml:space="preserve">Figure </w:t>
       </w:r>
-      <w:r>
-        <w:fldChar w:fldCharType="begin"/>
-      </w:r>
-      <w:r>
-        <w:instrText xml:space="preserve"> SEQ Figure \* ARABIC </w:instrText>
-      </w:r>
-      <w:r>
-        <w:fldChar w:fldCharType="separate"/>
-      </w:r>
-      <w:r>
-        <w:rPr>
-          <w:noProof/>
-        </w:rPr>
-        <w:t>4</w:t>
-      </w:r>
-      <w:r>
-        <w:rPr>
-          <w:noProof/>
-        </w:rPr>
-        <w:fldChar w:fldCharType="end"/>
-      </w:r>
+      <w:fldSimple w:instr=" SEQ Figure \* ARABIC ">
+        <w:r>
+          <w:rPr>
+            <w:noProof/>
+          </w:rPr>
+          <w:t>4</w:t>
+        </w:r>
+      </w:fldSimple>
       <w:r>
         <w:t xml:space="preserve"> - </w:t>
       </w:r>
@@ -10736,7 +11148,6 @@
     <w:p>
       <w:pPr>
         <w:keepNext/>
-        <w:ind w:firstLine="720"/>
         <w:jc w:val="center"/>
       </w:pPr>
       <w:r>
@@ -10801,27 +11212,14 @@
       <w:r>
         <w:t xml:space="preserve">Figure </w:t>
       </w:r>
-      <w:r>
-        <w:fldChar w:fldCharType="begin"/>
-      </w:r>
-      <w:r>
-        <w:instrText xml:space="preserve"> SEQ Figure \* ARABIC </w:instrText>
-      </w:r>
-      <w:r>
-        <w:fldChar w:fldCharType="separate"/>
-      </w:r>
-      <w:r>
-        <w:rPr>
-          <w:noProof/>
-        </w:rPr>
-        <w:t>5</w:t>
-      </w:r>
-      <w:r>
-        <w:rPr>
-          <w:noProof/>
-        </w:rPr>
-        <w:fldChar w:fldCharType="end"/>
-      </w:r>
+      <w:fldSimple w:instr=" SEQ Figure \* ARABIC ">
+        <w:r>
+          <w:rPr>
+            <w:noProof/>
+          </w:rPr>
+          <w:t>5</w:t>
+        </w:r>
+      </w:fldSimple>
       <w:r>
         <w:t xml:space="preserve"> - </w:t>
       </w:r>
@@ -10924,9 +11322,11 @@
       <w:pPr>
         <w:pStyle w:val="Heading2"/>
       </w:pPr>
+      <w:bookmarkStart w:id="45" w:name="_Toc137677851"/>
       <w:r>
         <w:t>Real-time debate analysis using abstract argumentation framework</w:t>
       </w:r>
+      <w:bookmarkEnd w:id="45"/>
     </w:p>
     <w:p>
       <w:pPr>
@@ -10979,9 +11379,11 @@
       <w:pPr>
         <w:pStyle w:val="Heading3"/>
       </w:pPr>
+      <w:bookmarkStart w:id="46" w:name="_Toc137677852"/>
       <w:r>
         <w:t>Problems</w:t>
       </w:r>
+      <w:bookmarkEnd w:id="46"/>
     </w:p>
     <w:p>
       <w:pPr>
@@ -10995,9 +11397,11 @@
       <w:pPr>
         <w:pStyle w:val="Heading3"/>
       </w:pPr>
+      <w:bookmarkStart w:id="47" w:name="_Toc137677853"/>
       <w:r>
         <w:t>Approach</w:t>
       </w:r>
+      <w:bookmarkEnd w:id="47"/>
     </w:p>
     <w:p>
       <w:pPr>
@@ -11385,12 +11789,14 @@
           <w:rFonts w:eastAsiaTheme="minorEastAsia"/>
         </w:rPr>
       </w:pPr>
+      <w:bookmarkStart w:id="48" w:name="_Toc137677854"/>
       <w:r>
         <w:rPr>
           <w:rFonts w:eastAsiaTheme="minorEastAsia"/>
         </w:rPr>
         <w:t>Algorithm</w:t>
       </w:r>
+      <w:bookmarkEnd w:id="48"/>
     </w:p>
     <w:p>
       <w:pPr>
@@ -11715,7 +12121,6 @@
     <w:p>
       <w:pPr>
         <w:keepNext/>
-        <w:ind w:firstLine="720"/>
         <w:jc w:val="center"/>
       </w:pPr>
       <w:r>
@@ -11764,32 +12169,19 @@
         <w:pStyle w:val="Caption"/>
         <w:jc w:val="center"/>
       </w:pPr>
-      <w:bookmarkStart w:id="45" w:name="_Ref137585940"/>
+      <w:bookmarkStart w:id="49" w:name="_Ref137585940"/>
       <w:r>
         <w:t xml:space="preserve">Figure </w:t>
       </w:r>
-      <w:r>
-        <w:fldChar w:fldCharType="begin"/>
-      </w:r>
-      <w:r>
-        <w:instrText xml:space="preserve"> SEQ Figure \* ARABIC </w:instrText>
-      </w:r>
-      <w:r>
-        <w:fldChar w:fldCharType="separate"/>
-      </w:r>
-      <w:r>
-        <w:rPr>
-          <w:noProof/>
-        </w:rPr>
-        <w:t>6</w:t>
-      </w:r>
-      <w:r>
-        <w:rPr>
-          <w:noProof/>
-        </w:rPr>
-        <w:fldChar w:fldCharType="end"/>
-      </w:r>
-      <w:bookmarkEnd w:id="45"/>
+      <w:fldSimple w:instr=" SEQ Figure \* ARABIC ">
+        <w:r>
+          <w:rPr>
+            <w:noProof/>
+          </w:rPr>
+          <w:t>6</w:t>
+        </w:r>
+      </w:fldSimple>
+      <w:bookmarkEnd w:id="49"/>
       <w:r>
         <w:t xml:space="preserve"> – in the left ADM graph with StatementFor and StatementAgainst arcs, in right the corresponding Dung style graph</w:t>
       </w:r>
@@ -12055,6 +12447,9 @@
     <w:p>
       <w:pPr>
         <w:ind w:firstLine="720"/>
+        <w:rPr>
+          <w:rFonts w:eastAsiaTheme="minorEastAsia"/>
+        </w:rPr>
       </w:pPr>
       <w:r>
         <w:t xml:space="preserve">Respecting the definition stated above, the debate could end as a debate Conclusion is accepted which is </w:t>
@@ -12096,14 +12491,209 @@
     </w:p>
     <w:p>
       <w:pPr>
+        <w:pStyle w:val="Heading2"/>
+        <w:rPr>
+          <w:rFonts w:eastAsiaTheme="minorEastAsia"/>
+        </w:rPr>
+      </w:pPr>
+      <w:bookmarkStart w:id="50" w:name="_Toc137677855"/>
+      <w:r>
+        <w:rPr>
+          <w:rFonts w:eastAsiaTheme="minorEastAsia"/>
+        </w:rPr>
+        <w:t>Argument web</w:t>
+      </w:r>
+      <w:bookmarkEnd w:id="50"/>
+    </w:p>
+    <w:p>
+      <w:pPr>
+        <w:ind w:firstLine="720"/>
+      </w:pPr>
+      <w:r>
+        <w:t>Argument web has been created following the need of an infrastructure which allows interconnected arguments to be posted in the Web through a comprehensive underlying ontology of argument.</w:t>
+      </w:r>
+      <w:r>
+        <w:t xml:space="preserve"> It is a URI-addressable structure of linked argument with the scope of allowing the users to follow a “red line” of arguments about a particular topic or posted by a particular person, </w:t>
+      </w:r>
+      <w:r>
+        <w:lastRenderedPageBreak/>
+        <w:t xml:space="preserve">across different forums, blogs, editorials, social </w:t>
+      </w:r>
+      <w:proofErr w:type="gramStart"/>
+      <w:r>
+        <w:t>networks</w:t>
+      </w:r>
+      <w:proofErr w:type="gramEnd"/>
+      <w:r>
+        <w:t xml:space="preserve"> and other media platforms. Mainly, in Web, users can post, comment, share or argue on a couple of topics, this can be done in almost every social platform, for example Reddit, a discussion forum where people are able to comment and discuss about any subject, or Twitter and Facebook, platforms which promote online interaction, but not online critical discussions. That is why there is a need for better online argument and debate platforms which supports critical thinking and structured discussions. Some websites offer databases with structured argument (Debatepedia)</w:t>
+      </w:r>
+      <w:r>
+        <w:t>, providing a numerous high-quality debated about different topics.</w:t>
+      </w:r>
+    </w:p>
+    <w:p>
+      <w:pPr>
+        <w:ind w:firstLine="720"/>
+      </w:pPr>
+      <w:r>
+        <w:t>Argument Web has the main purpose to provide a Web infrastructure which allows users to store, retrieve and analyze linked argument data. It is based on a common ontology for argument called the Argument Interchange Format (AIF) that combines two technologies: natural linguistic models of argument and abstract mathematical models of argument. Argument Web it is also a feasible solution to investigate mathematical aspects of arguments from diverse online platforms being expressed in natural language. This infrastructure could also provide support for capturing dialogue protocols. These allows users to determine which type of answers can be given to which type of questions. For example, a statement like “</w:t>
+      </w:r>
+      <w:r>
+        <w:rPr>
+          <w:i/>
+          <w:iCs/>
+        </w:rPr>
+        <w:t>Why is invading Syria militarily feasible?</w:t>
+      </w:r>
+      <w:r>
+        <w:t>” can force other parties to give reasons for their claim as “</w:t>
+      </w:r>
+      <w:r>
+        <w:rPr>
+          <w:i/>
+          <w:iCs/>
+        </w:rPr>
+        <w:t>We should invade Syria because it is militar</w:t>
+      </w:r>
+      <w:r>
+        <w:rPr>
+          <w:i/>
+          <w:iCs/>
+        </w:rPr>
+        <w:t>i</w:t>
+      </w:r>
+      <w:r>
+        <w:rPr>
+          <w:i/>
+          <w:iCs/>
+        </w:rPr>
+        <w:t>ly feasible</w:t>
+      </w:r>
+      <w:r>
+        <w:t>”.</w:t>
+      </w:r>
+      <w:r>
+        <w:t xml:space="preserve"> </w:t>
+      </w:r>
+      <w:sdt>
+        <w:sdtPr>
+          <w:id w:val="-443232485"/>
+          <w:citation/>
+        </w:sdtPr>
+        <w:sdtContent>
+          <w:r>
+            <w:fldChar w:fldCharType="begin"/>
+          </w:r>
+          <w:r>
+            <w:instrText xml:space="preserve"> CITATION 10 \l 1033 </w:instrText>
+          </w:r>
+          <w:r>
+            <w:fldChar w:fldCharType="separate"/>
+          </w:r>
+          <w:r>
+            <w:rPr>
+              <w:noProof/>
+            </w:rPr>
+            <w:t>(Floris Bex, 2013)</w:t>
+          </w:r>
+          <w:r>
+            <w:fldChar w:fldCharType="end"/>
+          </w:r>
+        </w:sdtContent>
+      </w:sdt>
+      <w:r>
+        <w:t>.</w:t>
+      </w:r>
+    </w:p>
+    <w:p>
+      <w:pPr>
+        <w:keepNext/>
+        <w:jc w:val="center"/>
+      </w:pPr>
+      <w:r>
+        <w:rPr>
+          <w:noProof/>
+        </w:rPr>
+        <w:drawing>
+          <wp:inline distT="0" distB="0" distL="0" distR="0" wp14:anchorId="4082AAC4" wp14:editId="34A353BD">
+            <wp:extent cx="5384042" cy="3211443"/>
+            <wp:effectExtent l="0" t="0" r="0" b="8255"/>
+            <wp:docPr id="3" name="Picture 3" descr="A picture containing text, screenshot, font, design&#10;&#10;Description automatically generated"/>
+            <wp:cNvGraphicFramePr>
+              <a:graphicFrameLocks xmlns:a="http://schemas.openxmlformats.org/drawingml/2006/main" noChangeAspect="1"/>
+            </wp:cNvGraphicFramePr>
+            <a:graphic xmlns:a="http://schemas.openxmlformats.org/drawingml/2006/main">
+              <a:graphicData uri="http://schemas.openxmlformats.org/drawingml/2006/picture">
+                <pic:pic xmlns:pic="http://schemas.openxmlformats.org/drawingml/2006/picture">
+                  <pic:nvPicPr>
+                    <pic:cNvPr id="3" name="Picture 3" descr="A picture containing text, screenshot, font, design&#10;&#10;Description automatically generated"/>
+                    <pic:cNvPicPr>
+                      <a:picLocks noChangeAspect="1" noChangeArrowheads="1"/>
+                    </pic:cNvPicPr>
+                  </pic:nvPicPr>
+                  <pic:blipFill>
+                    <a:blip r:embed="rId13">
+                      <a:extLst>
+                        <a:ext uri="{28A0092B-C50C-407E-A947-70E740481C1C}">
+                          <a14:useLocalDpi xmlns:a14="http://schemas.microsoft.com/office/drawing/2010/main" val="0"/>
+                        </a:ext>
+                      </a:extLst>
+                    </a:blip>
+                    <a:srcRect/>
+                    <a:stretch>
+                      <a:fillRect/>
+                    </a:stretch>
+                  </pic:blipFill>
+                  <pic:spPr bwMode="auto">
+                    <a:xfrm>
+                      <a:off x="0" y="0"/>
+                      <a:ext cx="5395135" cy="3218060"/>
+                    </a:xfrm>
+                    <a:prstGeom prst="rect">
+                      <a:avLst/>
+                    </a:prstGeom>
+                    <a:noFill/>
+                    <a:ln>
+                      <a:noFill/>
+                    </a:ln>
+                  </pic:spPr>
+                </pic:pic>
+              </a:graphicData>
+            </a:graphic>
+          </wp:inline>
+        </w:drawing>
+      </w:r>
+    </w:p>
+    <w:p>
+      <w:pPr>
+        <w:pStyle w:val="Caption"/>
+        <w:jc w:val="center"/>
+      </w:pPr>
+      <w:r>
+        <w:t xml:space="preserve">Figure </w:t>
+      </w:r>
+      <w:fldSimple w:instr=" SEQ Figure \* ARABIC ">
+        <w:r>
+          <w:rPr>
+            <w:noProof/>
+          </w:rPr>
+          <w:t>7</w:t>
+        </w:r>
+      </w:fldSimple>
+      <w:r>
+        <w:t xml:space="preserve"> - Example of linked argument data (Floris Bex, 2013)</w:t>
+      </w:r>
+    </w:p>
+    <w:p>
+      <w:pPr>
         <w:pStyle w:val="Heading1"/>
       </w:pPr>
-      <w:bookmarkStart w:id="46" w:name="_Toc137509758"/>
+      <w:bookmarkStart w:id="51" w:name="_Toc137677856"/>
       <w:r>
         <w:lastRenderedPageBreak/>
         <w:t>Algorithm</w:t>
       </w:r>
-      <w:bookmarkEnd w:id="46"/>
+      <w:bookmarkEnd w:id="51"/>
     </w:p>
     <w:p>
       <w:pPr>
@@ -12139,11 +12729,11 @@
       <w:pPr>
         <w:pStyle w:val="Heading2"/>
       </w:pPr>
-      <w:bookmarkStart w:id="47" w:name="_Toc137509759"/>
+      <w:bookmarkStart w:id="52" w:name="_Toc137677857"/>
       <w:r>
         <w:t>Constraint Programming</w:t>
       </w:r>
-      <w:bookmarkEnd w:id="47"/>
+      <w:bookmarkEnd w:id="52"/>
     </w:p>
     <w:p>
       <w:pPr>
@@ -12240,12 +12830,12 @@
       <w:pPr>
         <w:pStyle w:val="Heading2"/>
       </w:pPr>
-      <w:bookmarkStart w:id="48" w:name="_Toc137509760"/>
+      <w:bookmarkStart w:id="53" w:name="_Toc137677858"/>
       <w:proofErr w:type="gramStart"/>
       <w:r>
         <w:t>Choco-solver</w:t>
       </w:r>
-      <w:bookmarkEnd w:id="48"/>
+      <w:bookmarkEnd w:id="53"/>
       <w:proofErr w:type="gramEnd"/>
     </w:p>
     <w:p>
@@ -12376,12 +12966,12 @@
       <w:pPr>
         <w:pStyle w:val="Heading2"/>
       </w:pPr>
-      <w:bookmarkStart w:id="49" w:name="_Toc137509761"/>
+      <w:bookmarkStart w:id="54" w:name="_Toc137677859"/>
       <w:r>
         <w:lastRenderedPageBreak/>
         <w:t>Argumentation framework algorithm</w:t>
       </w:r>
-      <w:bookmarkEnd w:id="49"/>
+      <w:bookmarkEnd w:id="54"/>
     </w:p>
     <w:p>
       <w:pPr>
@@ -12749,7 +13339,6 @@
     <w:p>
       <w:pPr>
         <w:keepNext/>
-        <w:ind w:firstLine="720"/>
         <w:jc w:val="center"/>
       </w:pPr>
       <w:r>
@@ -12772,7 +13361,7 @@
                     <pic:cNvPicPr/>
                   </pic:nvPicPr>
                   <pic:blipFill>
-                    <a:blip r:embed="rId13">
+                    <a:blip r:embed="rId14">
                       <a:extLst>
                         <a:ext uri="{28A0092B-C50C-407E-A947-70E740481C1C}">
                           <a14:useLocalDpi xmlns:a14="http://schemas.microsoft.com/office/drawing/2010/main" val="0"/>
@@ -12804,37 +13393,24 @@
         <w:pStyle w:val="Caption"/>
         <w:jc w:val="center"/>
       </w:pPr>
-      <w:bookmarkStart w:id="50" w:name="_Ref134198661"/>
-      <w:bookmarkStart w:id="51" w:name="_Ref134198654"/>
+      <w:bookmarkStart w:id="55" w:name="_Ref134198661"/>
+      <w:bookmarkStart w:id="56" w:name="_Ref134198654"/>
       <w:r>
         <w:t xml:space="preserve">Figure </w:t>
       </w:r>
-      <w:r>
-        <w:fldChar w:fldCharType="begin"/>
-      </w:r>
-      <w:r>
-        <w:instrText xml:space="preserve"> SEQ Figure \* ARABIC </w:instrText>
-      </w:r>
-      <w:r>
-        <w:fldChar w:fldCharType="separate"/>
-      </w:r>
-      <w:r>
-        <w:rPr>
-          <w:noProof/>
-        </w:rPr>
-        <w:t>7</w:t>
-      </w:r>
-      <w:r>
-        <w:rPr>
-          <w:noProof/>
-        </w:rPr>
-        <w:fldChar w:fldCharType="end"/>
-      </w:r>
-      <w:bookmarkEnd w:id="50"/>
+      <w:fldSimple w:instr=" SEQ Figure \* ARABIC ">
+        <w:r>
+          <w:rPr>
+            <w:noProof/>
+          </w:rPr>
+          <w:t>8</w:t>
+        </w:r>
+      </w:fldSimple>
+      <w:bookmarkEnd w:id="55"/>
       <w:r>
         <w:t xml:space="preserve"> - Example 2 of Argumentation Framework graph</w:t>
       </w:r>
-      <w:bookmarkEnd w:id="51"/>
+      <w:bookmarkEnd w:id="56"/>
     </w:p>
     <w:p>
       <w:r>
@@ -12857,7 +13433,7 @@
         <w:rPr>
           <w:noProof/>
         </w:rPr>
-        <w:t>6</w:t>
+        <w:t>8</w:t>
       </w:r>
       <w:r>
         <w:t xml:space="preserve"> - Example 2 of Argumentation Framework graph</w:t>
@@ -12884,7 +13460,7 @@
         <w:rPr>
           <w:noProof/>
         </w:rPr>
-        <w:t>6</w:t>
+        <w:t>8</w:t>
       </w:r>
       <w:r>
         <w:fldChar w:fldCharType="end"/>
@@ -12915,11 +13491,11 @@
       <w:pPr>
         <w:pStyle w:val="Heading3"/>
       </w:pPr>
-      <w:bookmarkStart w:id="52" w:name="_Toc137509762"/>
+      <w:bookmarkStart w:id="57" w:name="_Toc137677860"/>
       <w:r>
         <w:t>Conflict – free as CSP</w:t>
       </w:r>
-      <w:bookmarkEnd w:id="52"/>
+      <w:bookmarkEnd w:id="57"/>
     </w:p>
     <w:p>
       <w:pPr>
@@ -12991,7 +13567,7 @@
         <w:rPr>
           <w:noProof/>
         </w:rPr>
-        <w:t>6</w:t>
+        <w:t>8</w:t>
       </w:r>
       <w:r>
         <w:fldChar w:fldCharType="end"/>
@@ -13320,7 +13896,7 @@
         <w:rPr>
           <w:noProof/>
         </w:rPr>
-        <w:t>6</w:t>
+        <w:t>8</w:t>
       </w:r>
       <w:r>
         <w:rPr>
@@ -13507,11 +14083,11 @@
       <w:pPr>
         <w:pStyle w:val="Heading3"/>
       </w:pPr>
-      <w:bookmarkStart w:id="53" w:name="_Toc137509763"/>
+      <w:bookmarkStart w:id="58" w:name="_Toc137677861"/>
       <w:r>
         <w:t>Stable as CSP</w:t>
       </w:r>
-      <w:bookmarkEnd w:id="53"/>
+      <w:bookmarkEnd w:id="58"/>
     </w:p>
     <w:p>
       <w:pPr>
@@ -13906,7 +14482,7 @@
         <w:rPr>
           <w:noProof/>
         </w:rPr>
-        <w:t>6</w:t>
+        <w:t>8</w:t>
       </w:r>
       <w:r>
         <w:rPr>
@@ -14096,14 +14672,14 @@
           <w:rFonts w:eastAsiaTheme="minorEastAsia"/>
         </w:rPr>
       </w:pPr>
-      <w:bookmarkStart w:id="54" w:name="_Toc137509764"/>
+      <w:bookmarkStart w:id="59" w:name="_Toc137677862"/>
       <w:r>
         <w:rPr>
           <w:rFonts w:eastAsiaTheme="minorEastAsia"/>
         </w:rPr>
         <w:t>Admissible as CSP</w:t>
       </w:r>
-      <w:bookmarkEnd w:id="54"/>
+      <w:bookmarkEnd w:id="59"/>
     </w:p>
     <w:p>
       <w:pPr>
@@ -14594,7 +15170,7 @@
         <w:rPr>
           <w:noProof/>
         </w:rPr>
-        <w:t>6</w:t>
+        <w:t>8</w:t>
       </w:r>
       <w:r>
         <w:rPr>
@@ -14861,7 +15437,7 @@
         <w:rPr>
           <w:noProof/>
         </w:rPr>
-        <w:t>6</w:t>
+        <w:t>8</w:t>
       </w:r>
       <w:r>
         <w:rPr>
@@ -14883,14 +15459,14 @@
           <w:rFonts w:eastAsiaTheme="minorEastAsia"/>
         </w:rPr>
       </w:pPr>
-      <w:bookmarkStart w:id="55" w:name="_Toc137509765"/>
+      <w:bookmarkStart w:id="60" w:name="_Toc137677863"/>
       <w:r>
         <w:rPr>
           <w:rFonts w:eastAsiaTheme="minorEastAsia"/>
         </w:rPr>
         <w:t>Complete as CSP</w:t>
       </w:r>
-      <w:bookmarkEnd w:id="55"/>
+      <w:bookmarkEnd w:id="60"/>
     </w:p>
     <w:p>
       <w:pPr>
@@ -15595,7 +16171,7 @@
         <w:rPr>
           <w:noProof/>
         </w:rPr>
-        <w:t>6</w:t>
+        <w:t>8</w:t>
       </w:r>
       <w:r>
         <w:fldChar w:fldCharType="end"/>
@@ -15650,11 +16226,11 @@
       <w:pPr>
         <w:pStyle w:val="Heading3"/>
       </w:pPr>
-      <w:bookmarkStart w:id="56" w:name="_Toc137509766"/>
+      <w:bookmarkStart w:id="61" w:name="_Toc137677864"/>
       <w:r>
         <w:t>Preferred extension</w:t>
       </w:r>
-      <w:bookmarkEnd w:id="56"/>
+      <w:bookmarkEnd w:id="61"/>
     </w:p>
     <w:p>
       <w:pPr>
@@ -15755,7 +16331,7 @@
         <w:t>It is worth to mention that we used the same maps in the previous step when we calculate the characteristic function for a given set of arguments.</w:t>
       </w:r>
     </w:p>
-    <w:bookmarkStart w:id="57" w:name="_Toc137509767" w:displacedByCustomXml="next"/>
+    <w:bookmarkStart w:id="62" w:name="_Toc137677865" w:displacedByCustomXml="next"/>
     <w:sdt>
       <w:sdtPr>
         <w:rPr>
@@ -15782,7 +16358,7 @@
           <w:r>
             <w:t>Bibliography</w:t>
           </w:r>
-          <w:bookmarkEnd w:id="57"/>
+          <w:bookmarkEnd w:id="62"/>
         </w:p>
         <w:sdt>
           <w:sdtPr>
@@ -15856,6 +16432,35 @@
                   <w:noProof/>
                 </w:rPr>
                 <w:t>, 173-190.</w:t>
+              </w:r>
+            </w:p>
+            <w:p>
+              <w:pPr>
+                <w:pStyle w:val="Bibliography"/>
+                <w:ind w:left="720" w:hanging="720"/>
+                <w:rPr>
+                  <w:noProof/>
+                </w:rPr>
+              </w:pPr>
+              <w:r>
+                <w:rPr>
+                  <w:noProof/>
+                </w:rPr>
+                <w:t xml:space="preserve">Benjamin Delhomme, F. T.-Z. (2022). An interface between natural language and abstract argumentation frameworks for real-time debate analysis. </w:t>
+              </w:r>
+              <w:r>
+                <w:rPr>
+                  <w:i/>
+                  <w:iCs/>
+                  <w:noProof/>
+                </w:rPr>
+                <w:t>Decision Support Systems</w:t>
+              </w:r>
+              <w:r>
+                <w:rPr>
+                  <w:noProof/>
+                </w:rPr>
+                <w:t>.</w:t>
               </w:r>
             </w:p>
             <w:p>
@@ -15966,6 +16571,35 @@
                   <w:noProof/>
                 </w:rPr>
                 <w:t xml:space="preserve"> Bangkok 10501, Thailand: Division of Computer Science, Asian Institute of Technology, GPO Box 2754.</w:t>
+              </w:r>
+            </w:p>
+            <w:p>
+              <w:pPr>
+                <w:pStyle w:val="Bibliography"/>
+                <w:ind w:left="720" w:hanging="720"/>
+                <w:rPr>
+                  <w:noProof/>
+                </w:rPr>
+              </w:pPr>
+              <w:r>
+                <w:rPr>
+                  <w:noProof/>
+                </w:rPr>
+                <w:t xml:space="preserve">Floris Bex, M. S. (2013). Implementing the Argument Web. </w:t>
+              </w:r>
+              <w:r>
+                <w:rPr>
+                  <w:i/>
+                  <w:iCs/>
+                  <w:noProof/>
+                </w:rPr>
+                <w:t>Communications of the ACM</w:t>
+              </w:r>
+              <w:r>
+                <w:rPr>
+                  <w:noProof/>
+                </w:rPr>
+                <w:t>.</w:t>
               </w:r>
             </w:p>
             <w:p>
@@ -19163,7 +19797,7 @@
     </b:Author>
     <b:Title>Constraints</b:Title>
     <b:Year>1997</b:Year>
-    <b:RefOrder>5</b:RefOrder>
+    <b:RefOrder>7</b:RefOrder>
   </b:Source>
   <b:Source>
     <b:Tag>3</b:Tag>
@@ -19182,7 +19816,7 @@
     </b:Author>
     <b:Title>Handbook of Constraint Programming</b:Title>
     <b:Year>2006</b:Year>
-    <b:RefOrder>4</b:RefOrder>
+    <b:RefOrder>6</b:RefOrder>
   </b:Source>
   <b:Source>
     <b:Tag>4</b:Tag>
@@ -19190,7 +19824,7 @@
     <b:Guid>{9E36DC80-9230-4D13-9D03-4B73B084C63F}</b:Guid>
     <b:URL>https://choco-solver.org/</b:URL>
     <b:Title>Choco-solver</b:Title>
-    <b:RefOrder>8</b:RefOrder>
+    <b:RefOrder>10</b:RefOrder>
   </b:Source>
   <b:Source>
     <b:Tag>5</b:Tag>
@@ -19210,7 +19844,7 @@
     <b:Title>Argumentation Frameworks as Constraint</b:Title>
     <b:JournalName>International Conference on Scalable Uncertainty Management</b:JournalName>
     <b:Year>2011</b:Year>
-    <b:RefOrder>7</b:RefOrder>
+    <b:RefOrder>9</b:RefOrder>
   </b:Source>
   <b:Source>
     <b:Tag>6</b:Tag>
@@ -19229,7 +19863,7 @@
     <b:Title>The class of problems that are linearly equivalent to Satisfiability or a uniform method for proving NP-completeness</b:Title>
     <b:JournalName>Theoretical Computer Science</b:JournalName>
     <b:Year>1995</b:Year>
-    <b:RefOrder>6</b:RefOrder>
+    <b:RefOrder>8</b:RefOrder>
   </b:Source>
   <b:Source>
     <b:Tag>7</b:Tag>
@@ -19293,11 +19927,31 @@
     <b:Year>2022</b:Year>
     <b:RefOrder>4</b:RefOrder>
   </b:Source>
+  <b:Source>
+    <b:Tag>10</b:Tag>
+    <b:SourceType>JournalArticle</b:SourceType>
+    <b:Guid>{1A6721D2-FE02-4F39-8012-63E2E0A57AE1}</b:Guid>
+    <b:Author>
+      <b:Author>
+        <b:NameList>
+          <b:Person>
+            <b:Last>Floris Bex</b:Last>
+            <b:First>Mark</b:First>
+            <b:Middle>Snaith, John Lawrence, Chris Reed</b:Middle>
+          </b:Person>
+        </b:NameList>
+      </b:Author>
+    </b:Author>
+    <b:Title>Implementing the Argument Web</b:Title>
+    <b:JournalName>Communications of the ACM</b:JournalName>
+    <b:Year>2013</b:Year>
+    <b:RefOrder>5</b:RefOrder>
+  </b:Source>
 </b:Sources>
 </file>
 
 <file path=customXml/itemProps1.xml><?xml version="1.0" encoding="utf-8"?>
-<ds:datastoreItem xmlns:ds="http://schemas.openxmlformats.org/officeDocument/2006/customXml" ds:itemID="{32C16644-AF2D-4BAD-B11C-7D2D70A6B575}">
+<ds:datastoreItem xmlns:ds="http://schemas.openxmlformats.org/officeDocument/2006/customXml" ds:itemID="{F0FC9CDE-6C21-4248-807B-5650322729DC}">
   <ds:schemaRefs>
     <ds:schemaRef ds:uri="http://schemas.openxmlformats.org/officeDocument/2006/bibliography"/>
   </ds:schemaRefs>

</xml_diff>